<commit_message>
almost through chapter 4 :/
</commit_message>
<xml_diff>
--- a/_book/2020-09-24_HMc-thesis_Chapter-4(MJ)_HMc.docx
+++ b/_book/2020-09-24_HMc-thesis_Chapter-4(MJ)_HMc.docx
@@ -8,15 +8,13 @@
       </w:pPr>
       <w:bookmarkStart w:id="0" w:name="X9412f07105d07da2acfbf06a052fadb4118a49a"/>
       <w:bookmarkStart w:id="1" w:name="_Toc51845875"/>
-      <w:bookmarkStart w:id="2" w:name="_GoBack"/>
-      <w:bookmarkEnd w:id="2"/>
-      <w:commentRangeStart w:id="3"/>
+      <w:commentRangeStart w:id="2"/>
       <w:r>
         <w:t>Watershed Characteristics and Sampling Conditions as Driving Forces for Dynamics of Aqueous Natural Organic Matter Across the Leech River Watershed</w:t>
       </w:r>
       <w:bookmarkEnd w:id="0"/>
       <w:bookmarkEnd w:id="1"/>
-      <w:commentRangeEnd w:id="3"/>
+      <w:commentRangeEnd w:id="2"/>
       <w:r>
         <w:rPr>
           <w:rStyle w:val="CommentReference"/>
@@ -24,7 +22,7 @@
           <w:b w:val="0"/>
           <w:bCs w:val="0"/>
         </w:rPr>
-        <w:commentReference w:id="3"/>
+        <w:commentReference w:id="2"/>
       </w:r>
     </w:p>
     <w:p>
@@ -36,19 +34,19 @@
       <w:pPr>
         <w:pStyle w:val="Heading3"/>
       </w:pPr>
-      <w:bookmarkStart w:id="4" w:name="synopsis-and-introduction"/>
-      <w:bookmarkStart w:id="5" w:name="_Toc51845876"/>
+      <w:bookmarkStart w:id="3" w:name="synopsis-and-introduction"/>
+      <w:bookmarkStart w:id="4" w:name="_Toc51845876"/>
       <w:r>
         <w:t>Synopsis and introduction</w:t>
       </w:r>
+      <w:bookmarkEnd w:id="3"/>
       <w:bookmarkEnd w:id="4"/>
-      <w:bookmarkEnd w:id="5"/>
     </w:p>
     <w:p>
       <w:r>
         <w:t xml:space="preserve">The previous chapter showed that across the Greater Victoria Water Supply Area (GVWSA), the character of natural organic matter (NOM) shifted from </w:t>
       </w:r>
-      <w:ins w:id="6" w:author="Mark Johnson" w:date="2020-10-05T16:53:00Z">
+      <w:ins w:id="5" w:author="Mark Johnson" w:date="2020-10-05T16:53:00Z">
         <w:r>
           <w:t xml:space="preserve">predominately </w:t>
         </w:r>
@@ -56,7 +54,7 @@
       <w:r>
         <w:t xml:space="preserve">aliphatic in the dry season to </w:t>
       </w:r>
-      <w:ins w:id="7" w:author="Mark Johnson" w:date="2020-10-05T16:53:00Z">
+      <w:ins w:id="6" w:author="Mark Johnson" w:date="2020-10-05T16:53:00Z">
         <w:r>
           <w:t xml:space="preserve">predominately </w:t>
         </w:r>
@@ -183,7 +181,7 @@
       <w:r>
         <w:t xml:space="preserve"> (</w:t>
       </w:r>
-      <w:ins w:id="8" w:author="Mark Johnson" w:date="2020-10-05T16:54:00Z">
+      <w:ins w:id="7" w:author="Mark Johnson" w:date="2020-10-05T16:54:00Z">
         <w:r>
           <w:t xml:space="preserve">Fig X, </w:t>
         </w:r>
@@ -191,7 +189,7 @@
       <w:r>
         <w:t xml:space="preserve">draining from the east) had the lowest average </w:t>
       </w:r>
-      <w:ins w:id="9" w:author="Mark Johnson" w:date="2020-10-05T16:55:00Z">
+      <w:ins w:id="8" w:author="Mark Johnson" w:date="2020-10-05T16:55:00Z">
         <w:r>
           <w:t xml:space="preserve">DOC </w:t>
         </w:r>
@@ -199,12 +197,12 @@
       <w:r>
         <w:t>concentration and least aromatic NOM character, while West Leech</w:t>
       </w:r>
-      <w:del w:id="10" w:author="Mark Johnson" w:date="2020-10-05T16:55:00Z">
+      <w:del w:id="9" w:author="Mark Johnson" w:date="2020-10-05T16:55:00Z">
         <w:r>
           <w:delText xml:space="preserve"> NOM </w:delText>
         </w:r>
       </w:del>
-      <w:ins w:id="11" w:author="Mark Johnson" w:date="2020-10-05T16:55:00Z">
+      <w:ins w:id="10" w:author="Mark Johnson" w:date="2020-10-05T16:55:00Z">
         <w:r>
           <w:t xml:space="preserve"> </w:t>
         </w:r>
@@ -212,11 +210,11 @@
       <w:r>
         <w:t xml:space="preserve">was higher </w:t>
       </w:r>
-      <w:commentRangeStart w:id="12"/>
+      <w:commentRangeStart w:id="11"/>
       <w:r>
         <w:t xml:space="preserve">in </w:t>
       </w:r>
-      <w:ins w:id="13" w:author="Mark Johnson" w:date="2020-10-05T16:55:00Z">
+      <w:ins w:id="12" w:author="Mark Johnson" w:date="2020-10-05T16:55:00Z">
         <w:r>
           <w:t xml:space="preserve">DOC </w:t>
         </w:r>
@@ -224,26 +222,26 @@
       <w:r>
         <w:t xml:space="preserve">concentration </w:t>
       </w:r>
-      <w:commentRangeEnd w:id="12"/>
+      <w:commentRangeEnd w:id="11"/>
       <w:r>
         <w:rPr>
           <w:rStyle w:val="CommentReference"/>
         </w:rPr>
-        <w:commentReference w:id="12"/>
+        <w:commentReference w:id="11"/>
       </w:r>
       <w:r>
         <w:t xml:space="preserve">and more aromatic. It was expected that that there would be differences in NOM concentration and character among monitoring sites, but it wasn’t immediately obvious why event-based </w:t>
       </w:r>
-      <w:commentRangeStart w:id="14"/>
+      <w:commentRangeStart w:id="13"/>
       <w:r>
         <w:t xml:space="preserve">NOM variances </w:t>
       </w:r>
-      <w:commentRangeEnd w:id="14"/>
+      <w:commentRangeEnd w:id="13"/>
       <w:r>
         <w:rPr>
           <w:rStyle w:val="CommentReference"/>
         </w:rPr>
-        <w:commentReference w:id="14"/>
+        <w:commentReference w:id="13"/>
       </w:r>
       <w:r>
         <w:t>were greater at the West Leech site (20.85 km</w:t>
@@ -287,7 +285,7 @@
         <w:lastRenderedPageBreak/>
         <w:t xml:space="preserve">linked to watershed characteristics, there may be a key feature (or combination of features) that operate in tandem with weather conditions to drive NOM concentration and character dynamics. This chapter evaluates watershed characteristics (e.g. land cover, parent material, slope) </w:t>
       </w:r>
-      <w:ins w:id="15" w:author="Mark Johnson" w:date="2020-10-05T17:00:00Z">
+      <w:ins w:id="14" w:author="Mark Johnson" w:date="2020-10-05T17:00:00Z">
         <w:r>
           <w:t xml:space="preserve">in concert </w:t>
         </w:r>
@@ -295,7 +293,7 @@
       <w:r>
         <w:t xml:space="preserve">with </w:t>
       </w:r>
-      <w:ins w:id="16" w:author="Mark Johnson" w:date="2020-10-05T17:00:00Z">
+      <w:ins w:id="15" w:author="Mark Johnson" w:date="2020-10-05T17:00:00Z">
         <w:r>
           <w:t xml:space="preserve">hydroclimatic </w:t>
         </w:r>
@@ -313,13 +311,13 @@
       <w:pPr>
         <w:pStyle w:val="Heading4"/>
       </w:pPr>
-      <w:bookmarkStart w:id="17" w:name="random-forests"/>
-      <w:bookmarkStart w:id="18" w:name="_Toc51845877"/>
+      <w:bookmarkStart w:id="16" w:name="random-forests"/>
+      <w:bookmarkStart w:id="17" w:name="_Toc51845877"/>
       <w:r>
         <w:t>Random Forests</w:t>
       </w:r>
+      <w:bookmarkEnd w:id="16"/>
       <w:bookmarkEnd w:id="17"/>
-      <w:bookmarkEnd w:id="18"/>
     </w:p>
     <w:p>
       <w:r>
@@ -330,7 +328,7 @@
       <w:r>
         <w:t>A Random Forest is a collection of decision trees</w:t>
       </w:r>
-      <w:del w:id="19" w:author="Mark Johnson" w:date="2020-10-05T17:01:00Z">
+      <w:del w:id="18" w:author="Mark Johnson" w:date="2020-10-05T17:01:00Z">
         <w:r>
           <w:delText>,</w:delText>
         </w:r>
@@ -338,22 +336,22 @@
       <w:r>
         <w:t xml:space="preserve"> </w:t>
       </w:r>
-      <w:del w:id="20" w:author="Mark Johnson" w:date="2020-10-05T17:01:00Z">
+      <w:del w:id="19" w:author="Mark Johnson" w:date="2020-10-05T17:01:00Z">
         <w:r>
           <w:delText xml:space="preserve">which </w:delText>
         </w:r>
       </w:del>
-      <w:ins w:id="21" w:author="Mark Johnson" w:date="2020-10-05T17:01:00Z">
+      <w:ins w:id="20" w:author="Mark Johnson" w:date="2020-10-05T17:01:00Z">
         <w:r>
           <w:t xml:space="preserve">that collectively </w:t>
         </w:r>
       </w:ins>
-      <w:del w:id="22" w:author="Mark Johnson" w:date="2020-10-05T17:01:00Z">
+      <w:del w:id="21" w:author="Mark Johnson" w:date="2020-10-05T17:01:00Z">
         <w:r>
           <w:delText xml:space="preserve">composes </w:delText>
         </w:r>
       </w:del>
-      <w:ins w:id="23" w:author="Mark Johnson" w:date="2020-10-05T17:01:00Z">
+      <w:ins w:id="22" w:author="Mark Johnson" w:date="2020-10-05T17:01:00Z">
         <w:r>
           <w:t xml:space="preserve">comprise </w:t>
         </w:r>
@@ -450,12 +448,12 @@
       <w:r>
         <w:t>) and does not require independence among samples</w:t>
       </w:r>
-      <w:ins w:id="24" w:author="Mark Johnson" w:date="2020-10-05T17:02:00Z">
+      <w:ins w:id="23" w:author="Mark Johnson" w:date="2020-10-05T17:02:00Z">
         <w:r>
           <w:t xml:space="preserve">. As such, it is appropriate </w:t>
         </w:r>
       </w:ins>
-      <w:del w:id="25" w:author="Mark Johnson" w:date="2020-10-05T17:02:00Z">
+      <w:del w:id="24" w:author="Mark Johnson" w:date="2020-10-05T17:02:00Z">
         <w:r>
           <w:delText xml:space="preserve"> (good news </w:delText>
         </w:r>
@@ -463,12 +461,12 @@
       <w:r>
         <w:t>for analysis of nested catchments</w:t>
       </w:r>
-      <w:ins w:id="26" w:author="Mark Johnson" w:date="2020-10-05T17:02:00Z">
+      <w:ins w:id="25" w:author="Mark Johnson" w:date="2020-10-05T17:02:00Z">
         <w:r>
           <w:t xml:space="preserve"> which by definition are not independent</w:t>
         </w:r>
       </w:ins>
-      <w:del w:id="27" w:author="Mark Johnson" w:date="2020-10-05T17:02:00Z">
+      <w:del w:id="26" w:author="Mark Johnson" w:date="2020-10-05T17:02:00Z">
         <w:r>
           <w:delText>)</w:delText>
         </w:r>
@@ -764,7 +762,7 @@
       <w:r>
         <w:t xml:space="preserve">). The relative importance of each feature can be determined by assessing the accuracy of how well the response variable (predictant) is anticipated in the absence or presence of each predictor feature. Through the RF algorithm, </w:t>
       </w:r>
-      <w:ins w:id="28" w:author="Mark Johnson" w:date="2020-10-05T17:09:00Z">
+      <w:ins w:id="27" w:author="Mark Johnson" w:date="2020-10-05T17:09:00Z">
         <w:r>
           <w:t xml:space="preserve">the variable importance measure (VIM) </w:t>
         </w:r>
@@ -791,7 +789,7 @@
       <w:r>
         <w:t xml:space="preserve">). This is achieved based on either the increase in mean square error (MSE, type 1) or the increase in sum of square errors (SSE, type 2). Type 1 of the </w:t>
       </w:r>
-      <w:del w:id="29" w:author="Mark Johnson" w:date="2020-10-05T17:09:00Z">
+      <w:del w:id="28" w:author="Mark Johnson" w:date="2020-10-05T17:09:00Z">
         <w:r>
           <w:delText>variable importance measure (</w:delText>
         </w:r>
@@ -799,7 +797,7 @@
       <w:r>
         <w:t>VIM</w:t>
       </w:r>
-      <w:del w:id="30" w:author="Mark Johnson" w:date="2020-10-05T17:09:00Z">
+      <w:del w:id="29" w:author="Mark Johnson" w:date="2020-10-05T17:09:00Z">
         <w:r>
           <w:delText>)</w:delText>
         </w:r>
@@ -807,7 +805,7 @@
       <w:r>
         <w:t xml:space="preserve"> is calculated by permutation, where </w:t>
       </w:r>
-      <w:commentRangeStart w:id="31"/>
+      <w:commentRangeStart w:id="30"/>
       <w:r>
         <w:t>“the prediction error on the out-of-bag portion of the data is recorded (error rate for classification, MSE for regression). Then the same is done after permuting each predictor variable. The difference between the two are then averaged over all trees, and normalized by the standard deviation of the differences” (</w:t>
       </w:r>
@@ -853,17 +851,17 @@
       <w:r>
         <w:t>)</w:t>
       </w:r>
-      <w:commentRangeEnd w:id="31"/>
+      <w:commentRangeEnd w:id="30"/>
       <w:r>
         <w:rPr>
           <w:rStyle w:val="CommentReference"/>
         </w:rPr>
-        <w:commentReference w:id="31"/>
+        <w:commentReference w:id="30"/>
       </w:r>
       <w:r>
         <w:t>. The SSE method may be more appropriate for categorical variables than quantitative variables, for which MSE method appears to be more appropriate</w:t>
       </w:r>
-      <w:ins w:id="32" w:author="Mark Johnson" w:date="2020-10-05T17:11:00Z">
+      <w:ins w:id="31" w:author="Mark Johnson" w:date="2020-10-05T17:11:00Z">
         <w:r>
           <w:t xml:space="preserve"> (citation)</w:t>
         </w:r>
@@ -882,16 +880,16 @@
       <w:r>
         <w:t xml:space="preserve">). Therefore, some predictor refinement </w:t>
       </w:r>
-      <w:commentRangeStart w:id="33"/>
+      <w:commentRangeStart w:id="32"/>
       <w:r>
         <w:t>is important</w:t>
       </w:r>
-      <w:commentRangeEnd w:id="33"/>
+      <w:commentRangeEnd w:id="32"/>
       <w:r>
         <w:rPr>
           <w:rStyle w:val="CommentReference"/>
         </w:rPr>
-        <w:commentReference w:id="33"/>
+        <w:commentReference w:id="32"/>
       </w:r>
       <w:r>
         <w:t>.</w:t>
@@ -906,13 +904,13 @@
       <w:pPr>
         <w:pStyle w:val="Heading4"/>
       </w:pPr>
-      <w:bookmarkStart w:id="34" w:name="hysteresis"/>
-      <w:bookmarkStart w:id="35" w:name="_Toc51845878"/>
+      <w:bookmarkStart w:id="33" w:name="hysteresis"/>
+      <w:bookmarkStart w:id="34" w:name="_Toc51845878"/>
       <w:r>
         <w:t>Hysteresis</w:t>
       </w:r>
+      <w:bookmarkEnd w:id="33"/>
       <w:bookmarkEnd w:id="34"/>
-      <w:bookmarkEnd w:id="35"/>
     </w:p>
     <w:p>
       <w:r>
@@ -946,12 +944,12 @@
       <w:r>
         <w:t xml:space="preserve">). Material transport (be it in solution or suspension) tends to show a non-linear relationship to discharge, in that concentrations do not necessarily peak in congruence with flow. This hysteretic behaviour, where the relationship between concentration and discharge </w:t>
       </w:r>
-      <w:ins w:id="36" w:author="Mark Johnson" w:date="2020-10-05T17:12:00Z">
+      <w:ins w:id="35" w:author="Mark Johnson" w:date="2020-10-05T17:12:00Z">
         <w:r>
           <w:t>(i.e., C-Q</w:t>
         </w:r>
       </w:ins>
-      <w:ins w:id="37" w:author="Mark Johnson" w:date="2020-10-05T17:13:00Z">
+      <w:ins w:id="36" w:author="Mark Johnson" w:date="2020-10-05T17:13:00Z">
         <w:r>
           <w:t xml:space="preserve">) </w:t>
         </w:r>
@@ -1011,7 +1009,7 @@
       <w:r>
         <w:t>). Information about flow-paths and source pools can be obtained from four elements of the C-Q relationship plot: the shape (linear, circular, figure-eight), the direction of a hysteresis loop</w:t>
       </w:r>
-      <w:ins w:id="38" w:author="Mark Johnson" w:date="2020-10-05T17:13:00Z">
+      <w:ins w:id="37" w:author="Mark Johnson" w:date="2020-10-05T17:13:00Z">
         <w:r>
           <w:t xml:space="preserve"> (clockwise vs. counterclockwise)</w:t>
         </w:r>
@@ -1049,7 +1047,7 @@
       <w:r>
         <w:t xml:space="preserve">Concentration-discharge relationships </w:t>
       </w:r>
-      <w:del w:id="39" w:author="Mark Johnson" w:date="2020-10-05T17:14:00Z">
+      <w:del w:id="38" w:author="Mark Johnson" w:date="2020-10-05T17:14:00Z">
         <w:r>
           <w:delText xml:space="preserve">(C-Q) </w:delText>
         </w:r>
@@ -1103,12 +1101,12 @@
       <w:r>
         <w:t xml:space="preserve">). </w:t>
       </w:r>
-      <w:ins w:id="40" w:author="Mark Johnson" w:date="2020-10-05T17:14:00Z">
+      <w:ins w:id="39" w:author="Mark Johnson" w:date="2020-10-05T17:14:00Z">
         <w:r>
           <w:t>For example, i</w:t>
         </w:r>
       </w:ins>
-      <w:del w:id="41" w:author="Mark Johnson" w:date="2020-10-05T17:14:00Z">
+      <w:del w:id="40" w:author="Mark Johnson" w:date="2020-10-05T17:14:00Z">
         <w:r>
           <w:delText>I</w:delText>
         </w:r>
@@ -1248,9 +1246,17 @@
         <w:lastRenderedPageBreak/>
         <w:t>found to be a near-</w:t>
       </w:r>
+      <w:commentRangeStart w:id="41"/>
       <w:commentRangeStart w:id="42"/>
       <w:r>
         <w:t xml:space="preserve">finite </w:t>
+      </w:r>
+      <w:commentRangeEnd w:id="41"/>
+      <w:r>
+        <w:rPr>
+          <w:rStyle w:val="CommentReference"/>
+        </w:rPr>
+        <w:commentReference w:id="41"/>
       </w:r>
       <w:commentRangeEnd w:id="42"/>
       <w:r>
@@ -1478,18 +1484,19 @@
         <w:t xml:space="preserve">Surficial materials and soils in the Leech WSA </w:t>
       </w:r>
       <w:commentRangeStart w:id="47"/>
-      <w:del w:id="48" w:author="Mark Johnson" w:date="2020-10-05T22:29:00Z">
+      <w:commentRangeStart w:id="48"/>
+      <w:del w:id="49" w:author="Mark Johnson" w:date="2020-10-05T22:29:00Z">
         <w:r>
           <w:delText xml:space="preserve">were </w:delText>
         </w:r>
       </w:del>
-      <w:ins w:id="49" w:author="Mark Johnson" w:date="2020-10-05T22:29:00Z">
+      <w:ins w:id="50" w:author="Mark Johnson" w:date="2020-10-05T22:29:00Z">
         <w:r>
           <w:t xml:space="preserve">are </w:t>
         </w:r>
       </w:ins>
       <w:commentRangeEnd w:id="47"/>
-      <w:ins w:id="50" w:author="Mark Johnson" w:date="2020-10-05T22:31:00Z">
+      <w:ins w:id="51" w:author="Mark Johnson" w:date="2020-10-05T22:31:00Z">
         <w:r>
           <w:rPr>
             <w:rStyle w:val="CommentReference"/>
@@ -1497,6 +1504,13 @@
           <w:commentReference w:id="47"/>
         </w:r>
       </w:ins>
+      <w:commentRangeEnd w:id="48"/>
+      <w:r>
+        <w:rPr>
+          <w:rStyle w:val="CommentReference"/>
+        </w:rPr>
+        <w:commentReference w:id="48"/>
+      </w:r>
       <w:r>
         <w:t xml:space="preserve">predominantly podzolic with approximately 50% of the parent material in each sub-basin composed of colluvial deposits with O-HFP development (orthic </w:t>
       </w:r>
@@ -1772,16 +1786,24 @@
       <w:r>
         <w:t xml:space="preserve"> sub-basin had the oldest average tree </w:t>
       </w:r>
-      <w:commentRangeStart w:id="51"/>
+      <w:commentRangeStart w:id="52"/>
+      <w:commentRangeStart w:id="53"/>
       <w:r>
         <w:t>age (59 years)</w:t>
       </w:r>
-      <w:commentRangeEnd w:id="51"/>
+      <w:commentRangeEnd w:id="52"/>
       <w:r>
         <w:rPr>
           <w:rStyle w:val="CommentReference"/>
         </w:rPr>
-        <w:commentReference w:id="51"/>
+        <w:commentReference w:id="52"/>
+      </w:r>
+      <w:commentRangeEnd w:id="53"/>
+      <w:r>
+        <w:rPr>
+          <w:rStyle w:val="CommentReference"/>
+        </w:rPr>
+        <w:commentReference w:id="53"/>
       </w:r>
       <w:r>
         <w:t xml:space="preserve">. By area, the most heavily harvested basin since 1980 was the Chris </w:t>
@@ -6364,19 +6386,19 @@
       <w:pPr>
         <w:pStyle w:val="Heading4"/>
       </w:pPr>
-      <w:bookmarkStart w:id="52" w:name="X0a3693c4e48e6ba001e862b0ed887799ff56edb"/>
-      <w:bookmarkStart w:id="53" w:name="_Toc51845881"/>
+      <w:bookmarkStart w:id="54" w:name="X0a3693c4e48e6ba001e862b0ed887799ff56edb"/>
+      <w:bookmarkStart w:id="55" w:name="_Toc51845881"/>
       <w:r>
         <w:t>Random Forests predictor variable refinement &amp; quality control</w:t>
       </w:r>
-      <w:bookmarkEnd w:id="52"/>
-      <w:bookmarkEnd w:id="53"/>
+      <w:bookmarkEnd w:id="54"/>
+      <w:bookmarkEnd w:id="55"/>
     </w:p>
     <w:p>
       <w:r>
         <w:t>RF variable importance measures (VIMs) were used to assess the relative importance of sub-basin characteristics and conditions as predictors of NOM concentration and character using the MSE method (type 1). Possible predictor variables for NOM concentration (i.e. DOC) and character (i.e. </w:t>
       </w:r>
-      <w:commentRangeStart w:id="54"/>
+      <w:commentRangeStart w:id="56"/>
       <w:r>
         <w:t>SAC</w:t>
       </w:r>
@@ -6389,12 +6411,12 @@
       <w:r>
         <w:t xml:space="preserve"> </w:t>
       </w:r>
-      <w:commentRangeEnd w:id="54"/>
+      <w:commentRangeEnd w:id="56"/>
       <w:r>
         <w:rPr>
           <w:rStyle w:val="CommentReference"/>
         </w:rPr>
-        <w:commentReference w:id="54"/>
+        <w:commentReference w:id="56"/>
       </w:r>
       <w:r>
         <w:t>and E</w:t>
@@ -6641,7 +6663,7 @@
       <w:r>
         <w:t xml:space="preserve">). For antecedent rain and air temperatures, different periods of time were considered in exploratory data analysis. Intervals of 3, 5, 7, 14, 21 and 30 days prior to sample collection were evaluated for cross-correlations and relative VIM results. The </w:t>
       </w:r>
-      <w:ins w:id="55" w:author="Mark Johnson" w:date="2020-10-05T22:38:00Z">
+      <w:ins w:id="57" w:author="Mark Johnson" w:date="2020-10-05T22:38:00Z">
         <w:r>
           <w:t xml:space="preserve">length of </w:t>
         </w:r>
@@ -6650,7 +6672,7 @@
           <w:t xml:space="preserve">antecedent periods </w:t>
         </w:r>
       </w:ins>
-      <w:del w:id="56" w:author="Mark Johnson" w:date="2020-10-05T22:38:00Z">
+      <w:del w:id="58" w:author="Mark Johnson" w:date="2020-10-05T22:38:00Z">
         <w:r>
           <w:delText xml:space="preserve">intervals </w:delText>
         </w:r>
@@ -6658,12 +6680,12 @@
       <w:r>
         <w:t>of 30 days for antecedent rain and 7 days for antecedent air temperature were chosen because (1) they were not cross</w:t>
       </w:r>
-      <w:ins w:id="57" w:author="Mark Johnson" w:date="2020-10-05T22:39:00Z">
+      <w:ins w:id="59" w:author="Mark Johnson" w:date="2020-10-05T22:39:00Z">
         <w:r>
           <w:t>-</w:t>
         </w:r>
       </w:ins>
-      <w:del w:id="58" w:author="Mark Johnson" w:date="2020-10-05T22:39:00Z">
+      <w:del w:id="60" w:author="Mark Johnson" w:date="2020-10-05T22:39:00Z">
         <w:r>
           <w:delText xml:space="preserve"> </w:delText>
         </w:r>
@@ -6681,7 +6703,7 @@
       <w:r>
         <w:t xml:space="preserve">Furthermore, </w:t>
       </w:r>
-      <w:ins w:id="59" w:author="Mark Johnson" w:date="2020-10-05T22:39:00Z">
+      <w:ins w:id="61" w:author="Mark Johnson" w:date="2020-10-05T22:39:00Z">
         <w:r>
           <w:t xml:space="preserve">the amount of rainfall in the </w:t>
         </w:r>
@@ -6689,12 +6711,12 @@
       <w:r>
         <w:t xml:space="preserve">30 days </w:t>
       </w:r>
-      <w:del w:id="60" w:author="Mark Johnson" w:date="2020-10-05T22:39:00Z">
+      <w:del w:id="62" w:author="Mark Johnson" w:date="2020-10-05T22:39:00Z">
         <w:r>
           <w:delText xml:space="preserve">of rain </w:delText>
         </w:r>
       </w:del>
-      <w:ins w:id="61" w:author="Mark Johnson" w:date="2020-10-05T22:39:00Z">
+      <w:ins w:id="63" w:author="Mark Johnson" w:date="2020-10-05T22:39:00Z">
         <w:r>
           <w:t xml:space="preserve">prior to sample collection </w:t>
         </w:r>
@@ -6730,12 +6752,12 @@
       <w:r>
         <w:t>Surface and subsurface watershed characteristics were static values (e.g. basin slope, parent material), whereas sampling stage and antecedent weather were dynamic values (different for each sample). Although all variables were numeric, it was possible that RF might treat static values categorically</w:t>
       </w:r>
-      <w:ins w:id="62" w:author="Mark Johnson" w:date="2020-10-05T22:40:00Z">
+      <w:ins w:id="64" w:author="Mark Johnson" w:date="2020-10-05T22:40:00Z">
         <w:r>
           <w:t xml:space="preserve"> (citati</w:t>
         </w:r>
       </w:ins>
-      <w:ins w:id="63" w:author="Mark Johnson" w:date="2020-10-05T22:41:00Z">
+      <w:ins w:id="65" w:author="Mark Johnson" w:date="2020-10-05T22:41:00Z">
         <w:r>
           <w:t>on)</w:t>
         </w:r>
@@ -6754,17 +6776,17 @@
       <w:r>
         <w:t xml:space="preserve">RF is a black box; for that reason, a variable of random numbers was included in the VIM assessment as a </w:t>
       </w:r>
-      <w:del w:id="64" w:author="Mark Johnson" w:date="2020-10-05T22:41:00Z">
+      <w:del w:id="66" w:author="Mark Johnson" w:date="2020-10-05T22:41:00Z">
         <w:r>
           <w:delText xml:space="preserve">mode </w:delText>
         </w:r>
       </w:del>
-      <w:ins w:id="65" w:author="Mark Johnson" w:date="2020-10-05T22:41:00Z">
+      <w:ins w:id="67" w:author="Mark Johnson" w:date="2020-10-05T22:41:00Z">
         <w:r>
           <w:t>means for</w:t>
         </w:r>
       </w:ins>
-      <w:del w:id="66" w:author="Mark Johnson" w:date="2020-10-05T22:41:00Z">
+      <w:del w:id="68" w:author="Mark Johnson" w:date="2020-10-05T22:41:00Z">
         <w:r>
           <w:delText>of</w:delText>
         </w:r>
@@ -6792,13 +6814,13 @@
       <w:pPr>
         <w:pStyle w:val="Heading4"/>
       </w:pPr>
-      <w:bookmarkStart w:id="67" w:name="hysteresis-1"/>
-      <w:bookmarkStart w:id="68" w:name="_Toc51845882"/>
+      <w:bookmarkStart w:id="69" w:name="hysteresis-1"/>
+      <w:bookmarkStart w:id="70" w:name="_Toc51845882"/>
       <w:r>
         <w:t>Hysteresis</w:t>
       </w:r>
-      <w:bookmarkEnd w:id="67"/>
-      <w:bookmarkEnd w:id="68"/>
+      <w:bookmarkEnd w:id="69"/>
+      <w:bookmarkEnd w:id="70"/>
     </w:p>
     <w:p>
       <w:r>
@@ -6847,24 +6869,24 @@
       <w:pPr>
         <w:pStyle w:val="Heading4"/>
       </w:pPr>
-      <w:bookmarkStart w:id="69" w:name="evaluating-local-extrema"/>
-      <w:bookmarkStart w:id="70" w:name="_Toc51845883"/>
+      <w:bookmarkStart w:id="71" w:name="evaluating-local-extrema"/>
+      <w:bookmarkStart w:id="72" w:name="_Toc51845883"/>
       <w:r>
         <w:t>Evaluating local extrema</w:t>
       </w:r>
-      <w:bookmarkEnd w:id="69"/>
-      <w:bookmarkEnd w:id="70"/>
+      <w:bookmarkEnd w:id="71"/>
+      <w:bookmarkEnd w:id="72"/>
     </w:p>
     <w:p>
       <w:r>
         <w:t>Results in the previous chapter showed elevated NOM in event-based samples</w:t>
       </w:r>
-      <w:ins w:id="71" w:author="Mark Johnson" w:date="2020-10-05T22:44:00Z">
+      <w:ins w:id="73" w:author="Mark Johnson" w:date="2020-10-05T22:44:00Z">
         <w:r>
           <w:t>;</w:t>
         </w:r>
       </w:ins>
-      <w:del w:id="72" w:author="Mark Johnson" w:date="2020-10-05T22:44:00Z">
+      <w:del w:id="74" w:author="Mark Johnson" w:date="2020-10-05T22:44:00Z">
         <w:r>
           <w:delText>,</w:delText>
         </w:r>
@@ -6872,7 +6894,7 @@
       <w:r>
         <w:t xml:space="preserve"> to explore that relationship more deeply a peak-to-peak comparison was done to see if DOC </w:t>
       </w:r>
-      <w:ins w:id="73" w:author="Mark Johnson" w:date="2020-10-05T22:44:00Z">
+      <w:ins w:id="75" w:author="Mark Johnson" w:date="2020-10-05T22:44:00Z">
         <w:r>
           <w:t xml:space="preserve">concentrations </w:t>
         </w:r>
@@ -6880,7 +6902,7 @@
       <w:r>
         <w:t xml:space="preserve">peaked with </w:t>
       </w:r>
-      <w:ins w:id="74" w:author="Mark Johnson" w:date="2020-10-05T22:44:00Z">
+      <w:ins w:id="76" w:author="Mark Johnson" w:date="2020-10-05T22:44:00Z">
         <w:r>
           <w:t xml:space="preserve">peaks in </w:t>
         </w:r>
@@ -6888,7 +6910,7 @@
       <w:r>
         <w:t>stream stage</w:t>
       </w:r>
-      <w:ins w:id="75" w:author="Mark Johnson" w:date="2020-10-05T22:44:00Z">
+      <w:ins w:id="77" w:author="Mark Johnson" w:date="2020-10-05T22:44:00Z">
         <w:r>
           <w:t xml:space="preserve"> levels</w:t>
         </w:r>
@@ -6901,43 +6923,43 @@
       <w:pPr>
         <w:pStyle w:val="Heading3"/>
       </w:pPr>
-      <w:bookmarkStart w:id="76" w:name="results"/>
-      <w:bookmarkStart w:id="77" w:name="_Toc51845884"/>
+      <w:bookmarkStart w:id="78" w:name="results"/>
+      <w:bookmarkStart w:id="79" w:name="_Toc51845884"/>
       <w:r>
         <w:lastRenderedPageBreak/>
         <w:t>Results</w:t>
       </w:r>
-      <w:bookmarkEnd w:id="76"/>
-      <w:bookmarkEnd w:id="77"/>
-    </w:p>
-    <w:p>
-      <w:r>
-        <w:t> </w:t>
-      </w:r>
-    </w:p>
-    <w:p>
-      <w:pPr>
-        <w:pStyle w:val="Heading4"/>
-      </w:pPr>
-      <w:bookmarkStart w:id="78" w:name="random-forest-variable-importance"/>
-      <w:bookmarkStart w:id="79" w:name="_Toc51845885"/>
-      <w:r>
-        <w:t>Random Forest variable importance</w:t>
-      </w:r>
       <w:bookmarkEnd w:id="78"/>
       <w:bookmarkEnd w:id="79"/>
     </w:p>
     <w:p>
-      <w:commentRangeStart w:id="80"/>
+      <w:r>
+        <w:t> </w:t>
+      </w:r>
+    </w:p>
+    <w:p>
+      <w:pPr>
+        <w:pStyle w:val="Heading4"/>
+      </w:pPr>
+      <w:bookmarkStart w:id="80" w:name="random-forest-variable-importance"/>
+      <w:bookmarkStart w:id="81" w:name="_Toc51845885"/>
+      <w:r>
+        <w:t>Random Forest variable importance</w:t>
+      </w:r>
+      <w:bookmarkEnd w:id="80"/>
+      <w:bookmarkEnd w:id="81"/>
+    </w:p>
+    <w:p>
+      <w:commentRangeStart w:id="82"/>
       <w:r>
         <w:t xml:space="preserve">A variable of random numbers was included with watershed characteristic and sampling conditions as a method of quality assurance (QA) in using the RF variable importance measure (VIM). </w:t>
       </w:r>
-      <w:commentRangeEnd w:id="80"/>
+      <w:commentRangeEnd w:id="82"/>
       <w:r>
         <w:rPr>
           <w:rStyle w:val="CommentReference"/>
         </w:rPr>
-        <w:commentReference w:id="80"/>
+        <w:commentReference w:id="82"/>
       </w:r>
       <w:r>
         <w:t xml:space="preserve">Because random numbers are not a real predictor of NOM concentration or character, the VIM assessment should rank the QA variable as the least important predictor and assign it negligible importance. Recall that there are two methods for evaluating variable importance in </w:t>
@@ -6998,16 +7020,24 @@
       <w:r>
         <w:t xml:space="preserve">Sub-basin characteristics and conditions were evaluated independently as well as together to see if there was a shift in VIM relative rankings due to the combination of static and dynamic values. While it was expected that the relative importance (as a percent) would shift when all predictant variables were combined, </w:t>
       </w:r>
-      <w:commentRangeStart w:id="81"/>
+      <w:commentRangeStart w:id="83"/>
+      <w:commentRangeStart w:id="84"/>
       <w:r>
         <w:t xml:space="preserve">it was not expected that the relative ranking would change </w:t>
       </w:r>
-      <w:commentRangeEnd w:id="81"/>
+      <w:commentRangeEnd w:id="83"/>
       <w:r>
         <w:rPr>
           <w:rStyle w:val="CommentReference"/>
         </w:rPr>
-        <w:commentReference w:id="81"/>
+        <w:commentReference w:id="83"/>
+      </w:r>
+      <w:commentRangeEnd w:id="84"/>
+      <w:r>
+        <w:rPr>
+          <w:rStyle w:val="CommentReference"/>
+        </w:rPr>
+        <w:commentReference w:id="84"/>
       </w:r>
       <w:r>
         <w:t xml:space="preserve">– but it did. When dynamic conditions and static characteristics were combined for RF VIM, the relative </w:t>
@@ -7033,16 +7063,24 @@
       <w:r>
         <w:t>, Figure 40, for plots of combined predictors). These results suggest that static and dynamic predictor variables should be separated for RF VIM. Here, variables were separated based on whether they were static or dynamic with predictant variables. The combination of dynamic and static predictor variables appeared to create bias relative VIM ranking. The key was not whether the input was numeric, but rather if the predictant changed (or not) with the predictor</w:t>
       </w:r>
-      <w:commentRangeStart w:id="82"/>
+      <w:commentRangeStart w:id="85"/>
+      <w:commentRangeStart w:id="86"/>
       <w:r>
         <w:t xml:space="preserve">. It seems that </w:t>
       </w:r>
-      <w:commentRangeEnd w:id="82"/>
+      <w:commentRangeEnd w:id="85"/>
       <w:r>
         <w:rPr>
           <w:rStyle w:val="CommentReference"/>
         </w:rPr>
-        <w:commentReference w:id="82"/>
+        <w:commentReference w:id="85"/>
+      </w:r>
+      <w:commentRangeEnd w:id="86"/>
+      <w:r>
+        <w:rPr>
+          <w:rStyle w:val="CommentReference"/>
+        </w:rPr>
+        <w:commentReference w:id="86"/>
       </w:r>
       <w:r>
         <w:t xml:space="preserve">dynamic variables (ones that changed with the predictant) were treated for regression while static variables were treated categorically. VIM results are presented for the three </w:t>
@@ -7084,33 +7122,41 @@
       </w:r>
     </w:p>
     <w:p>
-      <w:commentRangeStart w:id="83"/>
+      <w:commentRangeStart w:id="87"/>
+      <w:commentRangeStart w:id="88"/>
       <w:r>
         <w:t> </w:t>
       </w:r>
-      <w:commentRangeEnd w:id="83"/>
+      <w:commentRangeEnd w:id="87"/>
       <w:r>
         <w:rPr>
           <w:rStyle w:val="CommentReference"/>
         </w:rPr>
-        <w:commentReference w:id="83"/>
+        <w:commentReference w:id="87"/>
+      </w:r>
+      <w:commentRangeEnd w:id="88"/>
+      <w:r>
+        <w:rPr>
+          <w:rStyle w:val="CommentReference"/>
+        </w:rPr>
+        <w:commentReference w:id="88"/>
       </w:r>
     </w:p>
     <w:p>
       <w:pPr>
         <w:pStyle w:val="Heading5"/>
       </w:pPr>
-      <w:bookmarkStart w:id="84" w:name="doc-concentration"/>
+      <w:bookmarkStart w:id="89" w:name="doc-concentration"/>
       <w:r>
         <w:t>DOC: concentration</w:t>
       </w:r>
-      <w:bookmarkEnd w:id="84"/>
+      <w:bookmarkEnd w:id="89"/>
     </w:p>
     <w:p>
       <w:r>
         <w:t xml:space="preserve">Across the Leech WSA monitoring sites, the </w:t>
       </w:r>
-      <w:ins w:id="85" w:author="Mark Johnson" w:date="2020-10-05T22:54:00Z">
+      <w:ins w:id="90" w:author="Mark Johnson" w:date="2020-10-05T22:54:00Z">
         <w:r>
           <w:t xml:space="preserve">hydroclimatic </w:t>
         </w:r>
@@ -7118,16 +7164,16 @@
       <w:r>
         <w:t>condition with greatest influence on NOM concentration (DOC) was found to be sampling stage, followed by antecedent 7-day air temperature and then antecedent wetness (30-day rain). The top three watershed characteristic predictors for NOM concentrations were slope, percent of the basin underlain by metamorphic parent material and average tree age (</w:t>
       </w:r>
-      <w:commentRangeStart w:id="86"/>
+      <w:commentRangeStart w:id="91"/>
       <w:r>
         <w:t>Figure 14</w:t>
       </w:r>
-      <w:commentRangeEnd w:id="86"/>
+      <w:commentRangeEnd w:id="91"/>
       <w:r>
         <w:rPr>
           <w:rStyle w:val="CommentReference"/>
         </w:rPr>
-        <w:commentReference w:id="86"/>
+        <w:commentReference w:id="91"/>
       </w:r>
       <w:r>
         <w:t>).</w:t>
@@ -7218,7 +7264,7 @@
       <w:pPr>
         <w:pStyle w:val="Heading5"/>
       </w:pPr>
-      <w:bookmarkStart w:id="87" w:name="sac254-reactivity-aromaticity"/>
+      <w:bookmarkStart w:id="92" w:name="sac254-reactivity-aromaticity"/>
       <w:r>
         <w:t>SAC</w:t>
       </w:r>
@@ -7231,7 +7277,7 @@
       <w:r>
         <w:t>: reactivity &amp; aromaticity</w:t>
       </w:r>
-      <w:bookmarkEnd w:id="87"/>
+      <w:bookmarkEnd w:id="92"/>
     </w:p>
     <w:p>
       <w:r>
@@ -7367,7 +7413,7 @@
       <w:pPr>
         <w:pStyle w:val="Heading5"/>
       </w:pPr>
-      <w:bookmarkStart w:id="88" w:name="e2e3-molecular-size-aromaticity"/>
+      <w:bookmarkStart w:id="93" w:name="e2e3-molecular-size-aromaticity"/>
       <w:r>
         <w:t>E</w:t>
       </w:r>
@@ -7389,7 +7435,7 @@
       <w:r>
         <w:t>: molecular size &amp; aromaticity</w:t>
       </w:r>
-      <w:bookmarkEnd w:id="88"/>
+      <w:bookmarkEnd w:id="93"/>
     </w:p>
     <w:p>
       <w:r>
@@ -7561,13 +7607,13 @@
       <w:pPr>
         <w:pStyle w:val="Heading4"/>
       </w:pPr>
-      <w:bookmarkStart w:id="89" w:name="X05806a16612bf99e348f6b4d67c096a5e8ca3ee"/>
-      <w:bookmarkStart w:id="90" w:name="_Toc51845886"/>
+      <w:bookmarkStart w:id="94" w:name="X05806a16612bf99e348f6b4d67c096a5e8ca3ee"/>
+      <w:bookmarkStart w:id="95" w:name="_Toc51845886"/>
       <w:r>
         <w:t>Predictors in relation to NOM concentration and character</w:t>
       </w:r>
-      <w:bookmarkEnd w:id="89"/>
-      <w:bookmarkEnd w:id="90"/>
+      <w:bookmarkEnd w:id="94"/>
+      <w:bookmarkEnd w:id="95"/>
     </w:p>
     <w:p>
       <w:r>
@@ -7583,11 +7629,11 @@
       <w:pPr>
         <w:pStyle w:val="Heading5"/>
       </w:pPr>
-      <w:bookmarkStart w:id="91" w:name="sampling-conditions"/>
+      <w:bookmarkStart w:id="96" w:name="sampling-conditions"/>
       <w:r>
         <w:t>Sampling conditions</w:t>
       </w:r>
-      <w:bookmarkEnd w:id="91"/>
+      <w:bookmarkEnd w:id="96"/>
     </w:p>
     <w:p>
       <w:r>
@@ -7661,11 +7707,11 @@
       <w:pPr>
         <w:pStyle w:val="Heading6"/>
       </w:pPr>
-      <w:bookmarkStart w:id="92" w:name="sampling-stage"/>
+      <w:bookmarkStart w:id="97" w:name="sampling-stage"/>
       <w:r>
         <w:t>Sampling stage</w:t>
       </w:r>
-      <w:bookmarkEnd w:id="92"/>
+      <w:bookmarkEnd w:id="97"/>
     </w:p>
     <w:p>
       <w:r>
@@ -7859,11 +7905,11 @@
       <w:pPr>
         <w:pStyle w:val="Heading6"/>
       </w:pPr>
-      <w:bookmarkStart w:id="93" w:name="antecedent-7-day-air-temperature"/>
+      <w:bookmarkStart w:id="98" w:name="antecedent-7-day-air-temperature"/>
       <w:r>
         <w:t>Antecedent 7-day air temperature</w:t>
       </w:r>
-      <w:bookmarkEnd w:id="93"/>
+      <w:bookmarkEnd w:id="98"/>
     </w:p>
     <w:p>
       <w:r>
@@ -8011,15 +8057,15 @@
       <w:pPr>
         <w:pStyle w:val="Heading6"/>
       </w:pPr>
-      <w:bookmarkStart w:id="94" w:name="antecedent-30-day-rain"/>
+      <w:bookmarkStart w:id="99" w:name="antecedent-30-day-rain"/>
       <w:r>
         <w:lastRenderedPageBreak/>
         <w:t>Antecedent 30-day rain</w:t>
       </w:r>
-      <w:bookmarkEnd w:id="94"/>
-    </w:p>
-    <w:p>
-      <w:commentRangeStart w:id="95"/>
+      <w:bookmarkEnd w:id="99"/>
+    </w:p>
+    <w:p>
+      <w:commentRangeStart w:id="100"/>
       <w:r>
         <w:t>Antecedent 30-day cumulative rain (i.e. antecedent wetness) was the sampling condition calculated to have the greatest relative importance in predicting E</w:t>
       </w:r>
@@ -8068,12 +8114,12 @@
       <w:r>
         <w:t xml:space="preserve"> increased); above ~150 mm (~25% of maximum antecedent 30-day rain), NOM aromaticity and molecular size increased. At approximately 300 mm of 30-day antecedent rain, NOM aromaticity and molecular size appeared to become less variable (Figure 19).</w:t>
       </w:r>
-      <w:commentRangeEnd w:id="95"/>
+      <w:commentRangeEnd w:id="100"/>
       <w:r>
         <w:rPr>
           <w:rStyle w:val="CommentReference"/>
         </w:rPr>
-        <w:commentReference w:id="95"/>
+        <w:commentReference w:id="100"/>
       </w:r>
     </w:p>
     <w:p>
@@ -8085,12 +8131,12 @@
       <w:r>
         <w:t xml:space="preserve">Fewer sample results </w:t>
       </w:r>
-      <w:del w:id="96" w:author="Mark Johnson" w:date="2020-10-05T23:01:00Z">
+      <w:del w:id="101" w:author="Mark Johnson" w:date="2020-10-05T23:01:00Z">
         <w:r>
           <w:delText xml:space="preserve">existed </w:delText>
         </w:r>
       </w:del>
-      <w:ins w:id="97" w:author="Mark Johnson" w:date="2020-10-05T23:01:00Z">
+      <w:ins w:id="102" w:author="Mark Johnson" w:date="2020-10-05T23:01:00Z">
         <w:r>
           <w:t xml:space="preserve">were obtained </w:t>
         </w:r>
@@ -8214,16 +8260,16 @@
       <w:pPr>
         <w:spacing w:line="276" w:lineRule="auto"/>
       </w:pPr>
-      <w:commentRangeStart w:id="98"/>
+      <w:commentRangeStart w:id="103"/>
       <w:r>
         <w:t>Figure 19</w:t>
       </w:r>
-      <w:commentRangeEnd w:id="98"/>
+      <w:commentRangeEnd w:id="103"/>
       <w:r>
         <w:rPr>
           <w:rStyle w:val="CommentReference"/>
         </w:rPr>
-        <w:commentReference w:id="98"/>
+        <w:commentReference w:id="103"/>
       </w:r>
       <w:r>
         <w:t>:  Antecedent 30-day rain as a predictor for NOM concentration (DOC) and character (SAC</w:t>
@@ -8297,11 +8343,11 @@
       <w:pPr>
         <w:pStyle w:val="Heading5"/>
       </w:pPr>
-      <w:bookmarkStart w:id="99" w:name="watershed-characteristics"/>
+      <w:bookmarkStart w:id="104" w:name="watershed-characteristics"/>
       <w:r>
         <w:t>Watershed characteristics</w:t>
       </w:r>
-      <w:bookmarkEnd w:id="99"/>
+      <w:bookmarkEnd w:id="104"/>
     </w:p>
     <w:p>
       <w:r>
@@ -8317,11 +8363,11 @@
       <w:pPr>
         <w:pStyle w:val="Heading6"/>
       </w:pPr>
-      <w:bookmarkStart w:id="100" w:name="sub-basin-slope"/>
+      <w:bookmarkStart w:id="105" w:name="sub-basin-slope"/>
       <w:r>
         <w:t>Sub-basin slope</w:t>
       </w:r>
-      <w:bookmarkEnd w:id="100"/>
+      <w:bookmarkEnd w:id="105"/>
     </w:p>
     <w:p>
       <w:r>
@@ -8475,7 +8521,7 @@
       <w:pPr>
         <w:pStyle w:val="Heading6"/>
       </w:pPr>
-      <w:bookmarkStart w:id="101" w:name="parent-material-metamorphic-wark-gneiss"/>
+      <w:bookmarkStart w:id="106" w:name="parent-material-metamorphic-wark-gneiss"/>
       <w:r>
         <w:t xml:space="preserve">Parent material (metamorphic </w:t>
       </w:r>
@@ -8487,7 +8533,7 @@
       <w:r>
         <w:t xml:space="preserve"> gneiss)</w:t>
       </w:r>
-      <w:bookmarkEnd w:id="101"/>
+      <w:bookmarkEnd w:id="106"/>
     </w:p>
     <w:p>
       <w:r>
@@ -8763,11 +8809,11 @@
       <w:pPr>
         <w:pStyle w:val="Heading6"/>
       </w:pPr>
-      <w:bookmarkStart w:id="102" w:name="logging-history-and-mean-tree-age"/>
+      <w:bookmarkStart w:id="107" w:name="logging-history-and-mean-tree-age"/>
       <w:r>
         <w:t>Logging history and mean tree age</w:t>
       </w:r>
-      <w:bookmarkEnd w:id="102"/>
+      <w:bookmarkEnd w:id="107"/>
     </w:p>
     <w:p>
       <w:r>
@@ -8979,20 +9025,20 @@
       <w:r>
         <w:t xml:space="preserve"> had greater molecular weight NOM than West Leech (but their error bars overlapped entirely). It is possible that the GIS data for forest harvest and tree age were missing some details</w:t>
       </w:r>
-      <w:ins w:id="103" w:author="Mark Johnson" w:date="2020-10-06T12:02:00Z">
+      <w:ins w:id="108" w:author="Mark Johnson" w:date="2020-10-06T12:02:00Z">
         <w:r>
           <w:t xml:space="preserve">, or that the </w:t>
         </w:r>
-        <w:commentRangeStart w:id="104"/>
+        <w:commentRangeStart w:id="109"/>
         <w:r>
           <w:t xml:space="preserve">average tree age </w:t>
         </w:r>
-        <w:commentRangeEnd w:id="104"/>
+        <w:commentRangeEnd w:id="109"/>
         <w:r>
           <w:rPr>
             <w:rStyle w:val="CommentReference"/>
           </w:rPr>
-          <w:commentReference w:id="104"/>
+          <w:commentReference w:id="109"/>
         </w:r>
         <w:r>
           <w:t>is not the best indicator</w:t>
@@ -9104,11 +9150,11 @@
       <w:pPr>
         <w:pStyle w:val="Heading5"/>
       </w:pPr>
-      <w:bookmarkStart w:id="105" w:name="variable-importance-summary"/>
+      <w:bookmarkStart w:id="110" w:name="variable-importance-summary"/>
       <w:r>
         <w:t>Variable importance Summary</w:t>
       </w:r>
-      <w:bookmarkEnd w:id="105"/>
+      <w:bookmarkEnd w:id="110"/>
     </w:p>
     <w:p>
       <w:r>
@@ -9197,13 +9243,13 @@
       <w:pPr>
         <w:pStyle w:val="Heading4"/>
       </w:pPr>
-      <w:bookmarkStart w:id="106" w:name="X8a5360c2131915aff3d568048020d54c1b1f742"/>
-      <w:bookmarkStart w:id="107" w:name="_Toc51845887"/>
+      <w:bookmarkStart w:id="111" w:name="X8a5360c2131915aff3d568048020d54c1b1f742"/>
+      <w:bookmarkStart w:id="112" w:name="_Toc51845887"/>
       <w:r>
         <w:t>Warm and wet: seasonal patterns and rain events</w:t>
       </w:r>
-      <w:bookmarkEnd w:id="106"/>
-      <w:bookmarkEnd w:id="107"/>
+      <w:bookmarkEnd w:id="111"/>
+      <w:bookmarkEnd w:id="112"/>
     </w:p>
     <w:p>
       <w:r>
@@ -9559,11 +9605,11 @@
       <w:pPr>
         <w:pStyle w:val="Heading5"/>
       </w:pPr>
-      <w:bookmarkStart w:id="108" w:name="rising-stage-and-aqueous-nom-dynamics"/>
+      <w:bookmarkStart w:id="113" w:name="rising-stage-and-aqueous-nom-dynamics"/>
       <w:r>
         <w:t>Rising stage and aqueous NOM dynamics</w:t>
       </w:r>
-      <w:bookmarkEnd w:id="108"/>
+      <w:bookmarkEnd w:id="113"/>
     </w:p>
     <w:p>
       <w:r>
@@ -16140,6 +16186,7 @@
       <w:pPr>
         <w:spacing w:line="276" w:lineRule="auto"/>
       </w:pPr>
+      <w:bookmarkStart w:id="114" w:name="_GoBack"/>
       <w:r>
         <w:rPr>
           <w:noProof/>
@@ -16187,6 +16234,7 @@
           </wp:inline>
         </w:drawing>
       </w:r>
+      <w:bookmarkEnd w:id="114"/>
     </w:p>
     <w:p>
       <w:pPr>
@@ -16195,16 +16243,16 @@
       <w:r>
         <w:t xml:space="preserve">Figure 25:  Relationships between river stage and sample NOM concentrations and character, </w:t>
       </w:r>
-      <w:commentRangeStart w:id="109"/>
+      <w:commentRangeStart w:id="115"/>
       <w:r>
         <w:t>where connected lines show data density</w:t>
       </w:r>
-      <w:commentRangeEnd w:id="109"/>
+      <w:commentRangeEnd w:id="115"/>
       <w:r>
         <w:rPr>
           <w:rStyle w:val="CommentReference"/>
         </w:rPr>
-        <w:commentReference w:id="109"/>
+        <w:commentReference w:id="115"/>
       </w:r>
       <w:r>
         <w:t>. Data for each variable were normalized (min-max normalization) for comparison of relative scales in each relationship between sites.</w:t>
@@ -16215,26 +16263,26 @@
       <w:pPr>
         <w:pStyle w:val="Heading4"/>
       </w:pPr>
-      <w:bookmarkStart w:id="110" w:name="X13c228b9c6713a570794a6e9e994c61f206d14b"/>
-      <w:bookmarkStart w:id="111" w:name="_Toc51845888"/>
+      <w:bookmarkStart w:id="116" w:name="X13c228b9c6713a570794a6e9e994c61f206d14b"/>
+      <w:bookmarkStart w:id="117" w:name="_Toc51845888"/>
       <w:r>
         <w:lastRenderedPageBreak/>
         <w:t>Hysteresis of NOM with antecedent wetness</w:t>
       </w:r>
-      <w:bookmarkEnd w:id="110"/>
-      <w:bookmarkEnd w:id="111"/>
-    </w:p>
-    <w:p>
-      <w:commentRangeStart w:id="112"/>
+      <w:bookmarkEnd w:id="116"/>
+      <w:bookmarkEnd w:id="117"/>
+    </w:p>
+    <w:p>
+      <w:commentRangeStart w:id="118"/>
       <w:r>
         <w:t xml:space="preserve">Events 10 and 11 were relatively well represented </w:t>
       </w:r>
-      <w:commentRangeEnd w:id="112"/>
+      <w:commentRangeEnd w:id="118"/>
       <w:r>
         <w:rPr>
           <w:rStyle w:val="CommentReference"/>
         </w:rPr>
-        <w:commentReference w:id="112"/>
+        <w:commentReference w:id="118"/>
       </w:r>
       <w:r>
         <w:t>by sampling at each of the six sites and were found to be representative of other rain events as well. Wilcoxon tests showed events 10 and 11 were not statistically different from the other sampling events, with the same mean rain durations (p = 0.837), rain amounts (p = 0.732), rain intensity (p = 0.549), DOC (p = 0.512), SAC</w:t>
@@ -16396,16 +16444,16 @@
       <w:pPr>
         <w:spacing w:line="276" w:lineRule="auto"/>
       </w:pPr>
-      <w:commentRangeStart w:id="113"/>
+      <w:commentRangeStart w:id="119"/>
       <w:r>
         <w:t>Figure 27:  Dissolved organic carbon (DOC) concentrations plotted with antecedent 30-day rain during events 10 and 11 at six monitoring sites in the Leech watershed.</w:t>
       </w:r>
-      <w:commentRangeEnd w:id="113"/>
+      <w:commentRangeEnd w:id="119"/>
       <w:r>
         <w:rPr>
           <w:rStyle w:val="CommentReference"/>
         </w:rPr>
-        <w:commentReference w:id="113"/>
+        <w:commentReference w:id="119"/>
       </w:r>
     </w:p>
     <w:p>
@@ -16422,13 +16470,13 @@
       <w:pPr>
         <w:pStyle w:val="Heading3"/>
       </w:pPr>
-      <w:bookmarkStart w:id="114" w:name="discussion"/>
-      <w:bookmarkStart w:id="115" w:name="_Toc51845889"/>
+      <w:bookmarkStart w:id="120" w:name="discussion"/>
+      <w:bookmarkStart w:id="121" w:name="_Toc51845889"/>
       <w:r>
         <w:t>Discussion</w:t>
       </w:r>
-      <w:bookmarkEnd w:id="114"/>
-      <w:bookmarkEnd w:id="115"/>
+      <w:bookmarkEnd w:id="120"/>
+      <w:bookmarkEnd w:id="121"/>
     </w:p>
     <w:p>
       <w:r>
@@ -16637,16 +16685,16 @@
       <w:r>
         <w:t xml:space="preserve">The quantity of stream NOM was greatest early in the wet season, with peak concentrations found in the first event-based samples; while NOM aromaticity, reactivity and molecular weight peaked later in the wet season. Coupled with the other results, this indicates that early wet-season rain events exported high concentrations of aliphatic NOM from sources that were likely autochthonous and quickly depleted. </w:t>
       </w:r>
-      <w:commentRangeStart w:id="116"/>
+      <w:commentRangeStart w:id="122"/>
       <w:r>
         <w:t>The antecedent wetness hysteresis loop of event 10 supports the hypothesis for dilution of near-stream (or in-stream) NOM early in the wet season. Later wet-season rain events transported larger, more aromatic NOM from source pools that were likely allochthonous humic material and whose export relied on greater landscape saturation and hydrologic connectivity. The hysteresis loop for event 11 supported the idea of stream NOM enrichment occurring as antecedent wetness increased (i.e. hydrologic connectivity increased).</w:t>
       </w:r>
-      <w:commentRangeEnd w:id="116"/>
+      <w:commentRangeEnd w:id="122"/>
       <w:r>
         <w:rPr>
           <w:rStyle w:val="CommentReference"/>
         </w:rPr>
-        <w:commentReference w:id="116"/>
+        <w:commentReference w:id="122"/>
       </w:r>
     </w:p>
     <w:p>
@@ -16672,13 +16720,13 @@
       <w:pPr>
         <w:pStyle w:val="Heading3"/>
       </w:pPr>
-      <w:bookmarkStart w:id="117" w:name="summary-and-future-directions"/>
-      <w:bookmarkStart w:id="118" w:name="_Toc51845890"/>
+      <w:bookmarkStart w:id="123" w:name="summary-and-future-directions"/>
+      <w:bookmarkStart w:id="124" w:name="_Toc51845890"/>
       <w:r>
         <w:t>Summary and future directions</w:t>
       </w:r>
-      <w:bookmarkEnd w:id="117"/>
-      <w:bookmarkEnd w:id="118"/>
+      <w:bookmarkEnd w:id="123"/>
+      <w:bookmarkEnd w:id="124"/>
     </w:p>
     <w:p>
       <w:r>
@@ -16759,7 +16807,7 @@
 
 <file path=word/comments.xml><?xml version="1.0" encoding="utf-8"?>
 <w:comments xmlns:wpc="http://schemas.microsoft.com/office/word/2010/wordprocessingCanvas" xmlns:cx="http://schemas.microsoft.com/office/drawing/2014/chartex" xmlns:cx1="http://schemas.microsoft.com/office/drawing/2015/9/8/chartex" xmlns:cx2="http://schemas.microsoft.com/office/drawing/2015/10/21/chartex" xmlns:cx3="http://schemas.microsoft.com/office/drawing/2016/5/9/chartex" xmlns:cx4="http://schemas.microsoft.com/office/drawing/2016/5/10/chartex" xmlns:cx5="http://schemas.microsoft.com/office/drawing/2016/5/11/chartex" xmlns:cx6="http://schemas.microsoft.com/office/drawing/2016/5/12/chartex" xmlns:cx7="http://schemas.microsoft.com/office/drawing/2016/5/13/chartex" xmlns:cx8="http://schemas.microsoft.com/office/drawing/2016/5/14/chartex" xmlns:mc="http://schemas.openxmlformats.org/markup-compatibility/2006" xmlns:aink="http://schemas.microsoft.com/office/drawing/2016/ink" xmlns:am3d="http://schemas.microsoft.com/office/drawing/2017/model3d" xmlns:o="urn:schemas-microsoft-com:office:office" xmlns:r="http://schemas.openxmlformats.org/officeDocument/2006/relationships" xmlns:m="http://schemas.openxmlformats.org/officeDocument/2006/math" xmlns:v="urn:schemas-microsoft-com:vml" xmlns:wp14="http://schemas.microsoft.com/office/word/2010/wordprocessingDrawing" xmlns:wp="http://schemas.openxmlformats.org/drawingml/2006/wordprocessingDrawing" xmlns:w10="urn:schemas-microsoft-com:office:word" xmlns:w="http://schemas.openxmlformats.org/wordprocessingml/2006/main" xmlns:w14="http://schemas.microsoft.com/office/word/2010/wordml" xmlns:w15="http://schemas.microsoft.com/office/word/2012/wordml" xmlns:w16cid="http://schemas.microsoft.com/office/word/2016/wordml/cid" xmlns:w16se="http://schemas.microsoft.com/office/word/2015/wordml/symex" xmlns:wpg="http://schemas.microsoft.com/office/word/2010/wordprocessingGroup" xmlns:wpi="http://schemas.microsoft.com/office/word/2010/wordprocessingInk" xmlns:wne="http://schemas.microsoft.com/office/word/2006/wordml" xmlns:wps="http://schemas.microsoft.com/office/word/2010/wordprocessingShape" mc:Ignorable="w14 w15 w16se w16cid wp14">
-  <w:comment w:id="3" w:author="Mark Johnson" w:date="2020-10-05T16:52:00Z" w:initials="MJ">
+  <w:comment w:id="2" w:author="Mark Johnson" w:date="2020-10-05T16:52:00Z" w:initials="MJ">
     <w:p>
       <w:pPr>
         <w:pStyle w:val="CommentText"/>
@@ -16775,7 +16823,7 @@
       </w:r>
     </w:p>
   </w:comment>
-  <w:comment w:id="12" w:author="Mark Johnson" w:date="2020-10-05T16:55:00Z" w:initials="MJ">
+  <w:comment w:id="11" w:author="Mark Johnson" w:date="2020-10-05T16:55:00Z" w:initials="MJ">
     <w:p>
       <w:pPr>
         <w:pStyle w:val="CommentText"/>
@@ -16795,10 +16843,7 @@
       </w:r>
       <w:proofErr w:type="spellEnd"/>
       <w:r>
-        <w:t xml:space="preserve">” and adjust those when you are discussing specifics </w:t>
-      </w:r>
-      <w:r>
-        <w:t>– in general, we would expect NOM concentration to track DOC concentration, but DOC and NOM should not be used as synonyms. DOC can be treated as a proxy for NOM, which is why it might be OK to refer to NOM concentration in general but not specific sense. Better would be to reserve the term “concentration” for the specific (</w:t>
+        <w:t>” and adjust those when you are discussing specifics – in general, we would expect NOM concentration to track DOC concentration, but DOC and NOM should not be used as synonyms. DOC can be treated as a proxy for NOM, which is why it might be OK to refer to NOM concentration in general but not specific sense. Better would be to reserve the term “concentration” for the specific (</w:t>
       </w:r>
       <w:proofErr w:type="spellStart"/>
       <w:r>
@@ -16810,7 +16855,7 @@
       </w:r>
     </w:p>
   </w:comment>
-  <w:comment w:id="14" w:author="Mark Johnson" w:date="2020-10-05T16:59:00Z" w:initials="MJ">
+  <w:comment w:id="13" w:author="Mark Johnson" w:date="2020-10-05T16:59:00Z" w:initials="MJ">
     <w:p>
       <w:pPr>
         <w:pStyle w:val="CommentText"/>
@@ -16826,7 +16871,7 @@
       </w:r>
     </w:p>
   </w:comment>
-  <w:comment w:id="31" w:author="Mark Johnson" w:date="2020-10-05T17:10:00Z" w:initials="MJ">
+  <w:comment w:id="30" w:author="Mark Johnson" w:date="2020-10-05T17:10:00Z" w:initials="MJ">
     <w:p>
       <w:pPr>
         <w:pStyle w:val="CommentText"/>
@@ -16842,7 +16887,7 @@
       </w:r>
     </w:p>
   </w:comment>
-  <w:comment w:id="33" w:author="Mark Johnson" w:date="2020-10-05T17:12:00Z" w:initials="MJ">
+  <w:comment w:id="32" w:author="Mark Johnson" w:date="2020-10-05T17:12:00Z" w:initials="MJ">
     <w:p>
       <w:pPr>
         <w:pStyle w:val="CommentText"/>
@@ -16858,7 +16903,7 @@
       </w:r>
     </w:p>
   </w:comment>
-  <w:comment w:id="42" w:author="Mark Johnson" w:date="2020-10-05T22:28:00Z" w:initials="MJ">
+  <w:comment w:id="41" w:author="Mark Johnson" w:date="2020-10-05T22:28:00Z" w:initials="MJ">
     <w:p>
       <w:pPr>
         <w:pStyle w:val="CommentText"/>
@@ -16871,6 +16916,22 @@
       </w:r>
       <w:r>
         <w:t>Infinite?</w:t>
+      </w:r>
+    </w:p>
+  </w:comment>
+  <w:comment w:id="42" w:author="Hannah McSorley" w:date="2020-10-16T21:34:00Z" w:initials="HM">
+    <w:p>
+      <w:pPr>
+        <w:pStyle w:val="CommentText"/>
+      </w:pPr>
+      <w:r>
+        <w:rPr>
+          <w:rStyle w:val="CommentReference"/>
+        </w:rPr>
+        <w:annotationRef/>
+      </w:r>
+      <w:r>
+        <w:t>yes</w:t>
       </w:r>
     </w:p>
   </w:comment>
@@ -16890,7 +16951,7 @@
       </w:r>
     </w:p>
   </w:comment>
-  <w:comment w:id="51" w:author="Mark Johnson" w:date="2020-10-05T22:32:00Z" w:initials="MJ">
+  <w:comment w:id="48" w:author="Hannah McSorley" w:date="2020-10-16T21:35:00Z" w:initials="HM">
     <w:p>
       <w:pPr>
         <w:pStyle w:val="CommentText"/>
@@ -16902,11 +16963,61 @@
         <w:annotationRef/>
       </w:r>
       <w:r>
+        <w:t>yes</w:t>
+      </w:r>
+    </w:p>
+  </w:comment>
+  <w:comment w:id="52" w:author="Mark Johnson" w:date="2020-10-05T22:32:00Z" w:initials="MJ">
+    <w:p>
+      <w:pPr>
+        <w:pStyle w:val="CommentText"/>
+      </w:pPr>
+      <w:r>
+        <w:rPr>
+          <w:rStyle w:val="CommentReference"/>
+        </w:rPr>
+        <w:annotationRef/>
+      </w:r>
+      <w:r>
         <w:t>Would something on stand demographics be useful to include? Some metric on evenness of age classes vs. mixed age stand?</w:t>
       </w:r>
     </w:p>
   </w:comment>
-  <w:comment w:id="54" w:author="Mark Johnson" w:date="2020-10-05T22:34:00Z" w:initials="MJ">
+  <w:comment w:id="53" w:author="Hannah McSorley" w:date="2020-10-16T21:41:00Z" w:initials="HM">
+    <w:p>
+      <w:pPr>
+        <w:pStyle w:val="CommentText"/>
+      </w:pPr>
+      <w:r>
+        <w:rPr>
+          <w:rStyle w:val="CommentReference"/>
+        </w:rPr>
+        <w:annotationRef/>
+      </w:r>
+      <w:r>
+        <w:t xml:space="preserve">yes, but I don’t have that </w:t>
+      </w:r>
+      <w:r>
+        <w:rPr>
+          <mc:AlternateContent>
+            <mc:Choice Requires="w16se"/>
+            <mc:Fallback>
+              <w:rFonts w:ascii="Segoe UI Emoji" w:eastAsia="Segoe UI Emoji" w:hAnsi="Segoe UI Emoji" w:cs="Segoe UI Emoji"/>
+            </mc:Fallback>
+          </mc:AlternateContent>
+        </w:rPr>
+        <mc:AlternateContent>
+          <mc:Choice Requires="w16se">
+            <w16se:symEx w16se:font="Segoe UI Emoji" w16se:char="1F60A"/>
+          </mc:Choice>
+          <mc:Fallback>
+            <w:t>😊</w:t>
+          </mc:Fallback>
+        </mc:AlternateContent>
+      </w:r>
+    </w:p>
+  </w:comment>
+  <w:comment w:id="56" w:author="Mark Johnson" w:date="2020-10-05T22:34:00Z" w:initials="MJ">
     <w:p>
       <w:pPr>
         <w:pStyle w:val="CommentText"/>
@@ -16954,7 +17065,7 @@
       </w:r>
     </w:p>
   </w:comment>
-  <w:comment w:id="80" w:author="Mark Johnson" w:date="2020-10-05T22:46:00Z" w:initials="MJ">
+  <w:comment w:id="82" w:author="Mark Johnson" w:date="2020-10-05T22:46:00Z" w:initials="MJ">
     <w:p>
       <w:pPr>
         <w:pStyle w:val="CommentText"/>
@@ -17005,14 +17116,11 @@
         <w:pStyle w:val="CommentText"/>
       </w:pPr>
       <w:r>
-        <w:t>I think this whole para could go in Discussion if you have a section evaluating RF</w:t>
-      </w:r>
-      <w:r>
-        <w:t xml:space="preserve">. Here, we want to get straight to the heart of Results with what you found. </w:t>
+        <w:t xml:space="preserve">I think this whole para could go in Discussion if you have a section evaluating RF. Here, we want to get straight to the heart of Results with what you found. </w:t>
       </w:r>
     </w:p>
   </w:comment>
-  <w:comment w:id="81" w:author="Mark Johnson" w:date="2020-10-05T22:50:00Z" w:initials="MJ">
+  <w:comment w:id="83" w:author="Mark Johnson" w:date="2020-10-05T22:50:00Z" w:initials="MJ">
     <w:p>
       <w:pPr>
         <w:pStyle w:val="CommentText"/>
@@ -17028,7 +17136,7 @@
       </w:r>
     </w:p>
   </w:comment>
-  <w:comment w:id="82" w:author="Mark Johnson" w:date="2020-10-05T22:52:00Z" w:initials="MJ">
+  <w:comment w:id="84" w:author="Hannah McSorley" w:date="2020-10-16T21:51:00Z" w:initials="HM">
     <w:p>
       <w:pPr>
         <w:pStyle w:val="CommentText"/>
@@ -17040,11 +17148,27 @@
         <w:annotationRef/>
       </w:r>
       <w:r>
+        <w:t>by me, the author</w:t>
+      </w:r>
+    </w:p>
+  </w:comment>
+  <w:comment w:id="85" w:author="Mark Johnson" w:date="2020-10-05T22:52:00Z" w:initials="MJ">
+    <w:p>
+      <w:pPr>
+        <w:pStyle w:val="CommentText"/>
+      </w:pPr>
+      <w:r>
+        <w:rPr>
+          <w:rStyle w:val="CommentReference"/>
+        </w:rPr>
+        <w:annotationRef/>
+      </w:r>
+      <w:r>
         <w:t xml:space="preserve">Is this unknowable? </w:t>
       </w:r>
     </w:p>
   </w:comment>
-  <w:comment w:id="83" w:author="Mark Johnson" w:date="2020-10-05T22:52:00Z" w:initials="MJ">
+  <w:comment w:id="86" w:author="Hannah McSorley" w:date="2020-10-16T21:51:00Z" w:initials="HM">
     <w:p>
       <w:pPr>
         <w:pStyle w:val="CommentText"/>
@@ -17056,11 +17180,27 @@
         <w:annotationRef/>
       </w:r>
       <w:r>
+        <w:t>it’s my best guess. I don’t think there is a way to check this</w:t>
+      </w:r>
+    </w:p>
+  </w:comment>
+  <w:comment w:id="87" w:author="Mark Johnson" w:date="2020-10-05T22:52:00Z" w:initials="MJ">
+    <w:p>
+      <w:pPr>
+        <w:pStyle w:val="CommentText"/>
+      </w:pPr>
+      <w:r>
+        <w:rPr>
+          <w:rStyle w:val="CommentReference"/>
+        </w:rPr>
+        <w:annotationRef/>
+      </w:r>
+      <w:r>
         <w:t>To this point we really haven’t gotten any Results reported</w:t>
       </w:r>
     </w:p>
   </w:comment>
-  <w:comment w:id="86" w:author="Mark Johnson" w:date="2020-10-05T22:55:00Z" w:initials="MJ">
+  <w:comment w:id="88" w:author="Hannah McSorley" w:date="2020-10-16T21:51:00Z" w:initials="HM">
     <w:p>
       <w:pPr>
         <w:pStyle w:val="CommentText"/>
@@ -17072,6 +17212,35 @@
         <w:annotationRef/>
       </w:r>
       <w:r>
+        <w:t>get ready, because bill told me to move a bunch of stuff from methods into the results section…</w:t>
+      </w:r>
+    </w:p>
+    <w:p>
+      <w:pPr>
+        <w:pStyle w:val="CommentText"/>
+      </w:pPr>
+    </w:p>
+    <w:p>
+      <w:pPr>
+        <w:pStyle w:val="CommentText"/>
+      </w:pPr>
+      <w:r>
+        <w:t>I tried to break them up into sub-sections</w:t>
+      </w:r>
+    </w:p>
+  </w:comment>
+  <w:comment w:id="91" w:author="Mark Johnson" w:date="2020-10-05T22:55:00Z" w:initials="MJ">
+    <w:p>
+      <w:pPr>
+        <w:pStyle w:val="CommentText"/>
+      </w:pPr>
+      <w:r>
+        <w:rPr>
+          <w:rStyle w:val="CommentReference"/>
+        </w:rPr>
+        <w:annotationRef/>
+      </w:r>
+      <w:r>
         <w:t xml:space="preserve">Seems odd to present them broken out by hydroclimatic vs. watershed characteristic in Figs 14 – 16. </w:t>
       </w:r>
       <w:proofErr w:type="gramStart"/>
@@ -17115,7 +17284,7 @@
       </w:r>
     </w:p>
   </w:comment>
-  <w:comment w:id="95" w:author="Mark Johnson" w:date="2020-10-05T23:01:00Z" w:initials="MJ">
+  <w:comment w:id="100" w:author="Mark Johnson" w:date="2020-10-05T23:01:00Z" w:initials="MJ">
     <w:p>
       <w:pPr>
         <w:pStyle w:val="CommentText"/>
@@ -17131,7 +17300,7 @@
       </w:r>
     </w:p>
   </w:comment>
-  <w:comment w:id="98" w:author="Mark Johnson" w:date="2020-10-05T23:02:00Z" w:initials="MJ">
+  <w:comment w:id="103" w:author="Mark Johnson" w:date="2020-10-05T23:02:00Z" w:initials="MJ">
     <w:p>
       <w:pPr>
         <w:pStyle w:val="CommentText"/>
@@ -17147,7 +17316,7 @@
       </w:r>
     </w:p>
   </w:comment>
-  <w:comment w:id="104" w:author="Mark Johnson" w:date="2020-10-06T12:02:00Z" w:initials="MJ">
+  <w:comment w:id="109" w:author="Mark Johnson" w:date="2020-10-06T12:02:00Z" w:initials="MJ">
     <w:p>
       <w:pPr>
         <w:pStyle w:val="CommentText"/>
@@ -17159,20 +17328,11 @@
         <w:annotationRef/>
       </w:r>
       <w:r>
-        <w:t xml:space="preserve">What about median tree age? Averages are tricky. If Jeff Bezos and 99 kids </w:t>
-      </w:r>
-      <w:r>
-        <w:t>from</w:t>
-      </w:r>
-      <w:r>
-        <w:t xml:space="preserve"> grade 3 walk into a bar, the </w:t>
-      </w:r>
-      <w:r>
-        <w:t xml:space="preserve">average wealth of the 100 people would be a billion dollars. </w:t>
+        <w:t xml:space="preserve">What about median tree age? Averages are tricky. If Jeff Bezos and 99 kids from grade 3 walk into a bar, the average wealth of the 100 people would be a billion dollars. </w:t>
       </w:r>
     </w:p>
   </w:comment>
-  <w:comment w:id="109" w:author="Mark Johnson" w:date="2020-10-06T12:14:00Z" w:initials="MJ">
+  <w:comment w:id="115" w:author="Mark Johnson" w:date="2020-10-06T12:14:00Z" w:initials="MJ">
     <w:p>
       <w:pPr>
         <w:pStyle w:val="CommentText"/>
@@ -17196,7 +17356,7 @@
       </w:r>
     </w:p>
   </w:comment>
-  <w:comment w:id="112" w:author="Mark Johnson" w:date="2020-10-06T12:16:00Z" w:initials="MJ">
+  <w:comment w:id="118" w:author="Mark Johnson" w:date="2020-10-06T12:16:00Z" w:initials="MJ">
     <w:p>
       <w:pPr>
         <w:pStyle w:val="CommentText"/>
@@ -17212,7 +17372,7 @@
       </w:r>
     </w:p>
   </w:comment>
-  <w:comment w:id="113" w:author="Mark Johnson" w:date="2020-10-06T12:17:00Z" w:initials="MJ">
+  <w:comment w:id="119" w:author="Mark Johnson" w:date="2020-10-06T12:17:00Z" w:initials="MJ">
     <w:p>
       <w:pPr>
         <w:pStyle w:val="CommentText"/>
@@ -17228,7 +17388,7 @@
       </w:r>
     </w:p>
   </w:comment>
-  <w:comment w:id="116" w:author="Mark Johnson" w:date="2020-10-06T12:23:00Z" w:initials="MJ">
+  <w:comment w:id="122" w:author="Mark Johnson" w:date="2020-10-06T12:23:00Z" w:initials="MJ">
     <w:p>
       <w:pPr>
         <w:pStyle w:val="CommentText"/>
@@ -17250,22 +17410,28 @@
 <file path=word/commentsExtended.xml><?xml version="1.0" encoding="utf-8"?>
 <w15:commentsEx xmlns:wpc="http://schemas.microsoft.com/office/word/2010/wordprocessingCanvas" xmlns:cx="http://schemas.microsoft.com/office/drawing/2014/chartex" xmlns:cx1="http://schemas.microsoft.com/office/drawing/2015/9/8/chartex" xmlns:cx2="http://schemas.microsoft.com/office/drawing/2015/10/21/chartex" xmlns:cx3="http://schemas.microsoft.com/office/drawing/2016/5/9/chartex" xmlns:cx4="http://schemas.microsoft.com/office/drawing/2016/5/10/chartex" xmlns:cx5="http://schemas.microsoft.com/office/drawing/2016/5/11/chartex" xmlns:cx6="http://schemas.microsoft.com/office/drawing/2016/5/12/chartex" xmlns:cx7="http://schemas.microsoft.com/office/drawing/2016/5/13/chartex" xmlns:cx8="http://schemas.microsoft.com/office/drawing/2016/5/14/chartex" xmlns:mc="http://schemas.openxmlformats.org/markup-compatibility/2006" xmlns:aink="http://schemas.microsoft.com/office/drawing/2016/ink" xmlns:am3d="http://schemas.microsoft.com/office/drawing/2017/model3d" xmlns:o="urn:schemas-microsoft-com:office:office" xmlns:r="http://schemas.openxmlformats.org/officeDocument/2006/relationships" xmlns:m="http://schemas.openxmlformats.org/officeDocument/2006/math" xmlns:v="urn:schemas-microsoft-com:vml" xmlns:wp14="http://schemas.microsoft.com/office/word/2010/wordprocessingDrawing" xmlns:wp="http://schemas.openxmlformats.org/drawingml/2006/wordprocessingDrawing" xmlns:w10="urn:schemas-microsoft-com:office:word" xmlns:w="http://schemas.openxmlformats.org/wordprocessingml/2006/main" xmlns:w14="http://schemas.microsoft.com/office/word/2010/wordml" xmlns:w15="http://schemas.microsoft.com/office/word/2012/wordml" xmlns:w16cid="http://schemas.microsoft.com/office/word/2016/wordml/cid" xmlns:w16se="http://schemas.microsoft.com/office/word/2015/wordml/symex" xmlns:wpg="http://schemas.microsoft.com/office/word/2010/wordprocessingGroup" xmlns:wpi="http://schemas.microsoft.com/office/word/2010/wordprocessingInk" xmlns:wne="http://schemas.microsoft.com/office/word/2006/wordml" xmlns:wps="http://schemas.microsoft.com/office/word/2010/wordprocessingShape" mc:Ignorable="w14 w15 w16se w16cid wp14">
   <w15:commentEx w15:paraId="58C30FC6" w15:done="0"/>
-  <w15:commentEx w15:paraId="4E4103C8" w15:done="0"/>
-  <w15:commentEx w15:paraId="2F3AFC3B" w15:done="0"/>
-  <w15:commentEx w15:paraId="455A71E1" w15:done="0"/>
+  <w15:commentEx w15:paraId="4E4103C8" w15:done="1"/>
+  <w15:commentEx w15:paraId="2F3AFC3B" w15:done="1"/>
+  <w15:commentEx w15:paraId="455A71E1" w15:done="1"/>
   <w15:commentEx w15:paraId="129A5588" w15:done="0"/>
-  <w15:commentEx w15:paraId="0E0211FC" w15:done="0"/>
-  <w15:commentEx w15:paraId="0F4ABCA5" w15:done="0"/>
+  <w15:commentEx w15:paraId="0E0211FC" w15:done="1"/>
+  <w15:commentEx w15:paraId="52868A11" w15:paraIdParent="0E0211FC" w15:done="1"/>
+  <w15:commentEx w15:paraId="0F4ABCA5" w15:done="1"/>
+  <w15:commentEx w15:paraId="7D770EA2" w15:paraIdParent="0F4ABCA5" w15:done="1"/>
   <w15:commentEx w15:paraId="50EE73EC" w15:done="0"/>
-  <w15:commentEx w15:paraId="6B41E2AA" w15:done="0"/>
+  <w15:commentEx w15:paraId="553F567D" w15:paraIdParent="50EE73EC" w15:done="0"/>
+  <w15:commentEx w15:paraId="6B41E2AA" w15:done="1"/>
   <w15:commentEx w15:paraId="04392B32" w15:done="0"/>
   <w15:commentEx w15:paraId="23DAC238" w15:done="0"/>
+  <w15:commentEx w15:paraId="0D3A7894" w15:paraIdParent="23DAC238" w15:done="0"/>
   <w15:commentEx w15:paraId="1308CA56" w15:done="0"/>
+  <w15:commentEx w15:paraId="1759ECED" w15:paraIdParent="1308CA56" w15:done="0"/>
   <w15:commentEx w15:paraId="4BC0730F" w15:done="0"/>
-  <w15:commentEx w15:paraId="681DF44B" w15:done="0"/>
+  <w15:commentEx w15:paraId="3CDAC9DC" w15:paraIdParent="4BC0730F" w15:done="0"/>
+  <w15:commentEx w15:paraId="681DF44B" w15:done="1"/>
   <w15:commentEx w15:paraId="6D378717" w15:done="0"/>
   <w15:commentEx w15:paraId="555AE4C1" w15:done="0"/>
-  <w15:commentEx w15:paraId="43276E27" w15:done="0"/>
+  <w15:commentEx w15:paraId="43276E27" w15:done="1"/>
   <w15:commentEx w15:paraId="06530DC5" w15:done="0"/>
   <w15:commentEx w15:paraId="662FB04E" w15:done="0"/>
   <w15:commentEx w15:paraId="4ADB3CB6" w15:done="0"/>
@@ -17307,13 +17473,19 @@
   <w16cid:commentId w16cid:paraId="455A71E1" w16cid:durableId="2325D21F"/>
   <w16cid:commentId w16cid:paraId="129A5588" w16cid:durableId="2325D260"/>
   <w16cid:commentId w16cid:paraId="0E0211FC" w16cid:durableId="23261C8C"/>
+  <w16cid:commentId w16cid:paraId="52868A11" w16cid:durableId="2334906C"/>
   <w16cid:commentId w16cid:paraId="0F4ABCA5" w16cid:durableId="23261D24"/>
+  <w16cid:commentId w16cid:paraId="7D770EA2" w16cid:durableId="23349085"/>
   <w16cid:commentId w16cid:paraId="50EE73EC" w16cid:durableId="23261D85"/>
+  <w16cid:commentId w16cid:paraId="553F567D" w16cid:durableId="233491EF"/>
   <w16cid:commentId w16cid:paraId="6B41E2AA" w16cid:durableId="23261DF3"/>
   <w16cid:commentId w16cid:paraId="04392B32" w16cid:durableId="232620CF"/>
   <w16cid:commentId w16cid:paraId="23DAC238" w16cid:durableId="232621BE"/>
+  <w16cid:commentId w16cid:paraId="0D3A7894" w16cid:durableId="23349448"/>
   <w16cid:commentId w16cid:paraId="1308CA56" w16cid:durableId="23262229"/>
+  <w16cid:commentId w16cid:paraId="1759ECED" w16cid:durableId="23349466"/>
   <w16cid:commentId w16cid:paraId="4BC0730F" w16cid:durableId="23262246"/>
+  <w16cid:commentId w16cid:paraId="3CDAC9DC" w16cid:durableId="23349479"/>
   <w16cid:commentId w16cid:paraId="681DF44B" w16cid:durableId="232622DF"/>
   <w16cid:commentId w16cid:paraId="6D378717" w16cid:durableId="23262439"/>
   <w16cid:commentId w16cid:paraId="555AE4C1" w16cid:durableId="23262477"/>
@@ -19583,6 +19755,9 @@
 <w15:people xmlns:wpc="http://schemas.microsoft.com/office/word/2010/wordprocessingCanvas" xmlns:cx="http://schemas.microsoft.com/office/drawing/2014/chartex" xmlns:cx1="http://schemas.microsoft.com/office/drawing/2015/9/8/chartex" xmlns:cx2="http://schemas.microsoft.com/office/drawing/2015/10/21/chartex" xmlns:cx3="http://schemas.microsoft.com/office/drawing/2016/5/9/chartex" xmlns:cx4="http://schemas.microsoft.com/office/drawing/2016/5/10/chartex" xmlns:cx5="http://schemas.microsoft.com/office/drawing/2016/5/11/chartex" xmlns:cx6="http://schemas.microsoft.com/office/drawing/2016/5/12/chartex" xmlns:cx7="http://schemas.microsoft.com/office/drawing/2016/5/13/chartex" xmlns:cx8="http://schemas.microsoft.com/office/drawing/2016/5/14/chartex" xmlns:mc="http://schemas.openxmlformats.org/markup-compatibility/2006" xmlns:aink="http://schemas.microsoft.com/office/drawing/2016/ink" xmlns:am3d="http://schemas.microsoft.com/office/drawing/2017/model3d" xmlns:o="urn:schemas-microsoft-com:office:office" xmlns:r="http://schemas.openxmlformats.org/officeDocument/2006/relationships" xmlns:m="http://schemas.openxmlformats.org/officeDocument/2006/math" xmlns:v="urn:schemas-microsoft-com:vml" xmlns:wp14="http://schemas.microsoft.com/office/word/2010/wordprocessingDrawing" xmlns:wp="http://schemas.openxmlformats.org/drawingml/2006/wordprocessingDrawing" xmlns:w10="urn:schemas-microsoft-com:office:word" xmlns:w="http://schemas.openxmlformats.org/wordprocessingml/2006/main" xmlns:w14="http://schemas.microsoft.com/office/word/2010/wordml" xmlns:w15="http://schemas.microsoft.com/office/word/2012/wordml" xmlns:w16cid="http://schemas.microsoft.com/office/word/2016/wordml/cid" xmlns:w16se="http://schemas.microsoft.com/office/word/2015/wordml/symex" xmlns:wpg="http://schemas.microsoft.com/office/word/2010/wordprocessingGroup" xmlns:wpi="http://schemas.microsoft.com/office/word/2010/wordprocessingInk" xmlns:wne="http://schemas.microsoft.com/office/word/2006/wordml" xmlns:wps="http://schemas.microsoft.com/office/word/2010/wordprocessingShape" mc:Ignorable="w14 w15 w16se w16cid wp14">
   <w15:person w15:author="Mark Johnson">
     <w15:presenceInfo w15:providerId="None" w15:userId="Mark Johnson"/>
+  </w15:person>
+  <w15:person w15:author="Hannah McSorley">
+    <w15:presenceInfo w15:providerId="Windows Live" w15:userId="616b3ac88a26bca7"/>
   </w15:person>
 </w15:people>
 </file>

</xml_diff>

<commit_message>
just chapter 5 left
</commit_message>
<xml_diff>
--- a/_book/2020-09-24_HMc-thesis_Chapter-4(MJ)_HMc.docx
+++ b/_book/2020-09-24_HMc-thesis_Chapter-4(MJ)_HMc.docx
@@ -16186,7 +16186,6 @@
       <w:pPr>
         <w:spacing w:line="276" w:lineRule="auto"/>
       </w:pPr>
-      <w:bookmarkStart w:id="114" w:name="_GoBack"/>
       <w:r>
         <w:rPr>
           <w:noProof/>
@@ -16234,7 +16233,6 @@
           </wp:inline>
         </w:drawing>
       </w:r>
-      <w:bookmarkEnd w:id="114"/>
     </w:p>
     <w:p>
       <w:pPr>
@@ -16243,16 +16241,16 @@
       <w:r>
         <w:t xml:space="preserve">Figure 25:  Relationships between river stage and sample NOM concentrations and character, </w:t>
       </w:r>
-      <w:commentRangeStart w:id="115"/>
+      <w:commentRangeStart w:id="114"/>
       <w:r>
         <w:t>where connected lines show data density</w:t>
       </w:r>
-      <w:commentRangeEnd w:id="115"/>
+      <w:commentRangeEnd w:id="114"/>
       <w:r>
         <w:rPr>
           <w:rStyle w:val="CommentReference"/>
         </w:rPr>
-        <w:commentReference w:id="115"/>
+        <w:commentReference w:id="114"/>
       </w:r>
       <w:r>
         <w:t>. Data for each variable were normalized (min-max normalization) for comparison of relative scales in each relationship between sites.</w:t>
@@ -16263,26 +16261,26 @@
       <w:pPr>
         <w:pStyle w:val="Heading4"/>
       </w:pPr>
-      <w:bookmarkStart w:id="116" w:name="X13c228b9c6713a570794a6e9e994c61f206d14b"/>
-      <w:bookmarkStart w:id="117" w:name="_Toc51845888"/>
+      <w:bookmarkStart w:id="115" w:name="X13c228b9c6713a570794a6e9e994c61f206d14b"/>
+      <w:bookmarkStart w:id="116" w:name="_Toc51845888"/>
       <w:r>
         <w:lastRenderedPageBreak/>
         <w:t>Hysteresis of NOM with antecedent wetness</w:t>
       </w:r>
+      <w:bookmarkEnd w:id="115"/>
       <w:bookmarkEnd w:id="116"/>
-      <w:bookmarkEnd w:id="117"/>
-    </w:p>
-    <w:p>
-      <w:commentRangeStart w:id="118"/>
+    </w:p>
+    <w:p>
+      <w:commentRangeStart w:id="117"/>
       <w:r>
         <w:t xml:space="preserve">Events 10 and 11 were relatively well represented </w:t>
       </w:r>
-      <w:commentRangeEnd w:id="118"/>
+      <w:commentRangeEnd w:id="117"/>
       <w:r>
         <w:rPr>
           <w:rStyle w:val="CommentReference"/>
         </w:rPr>
-        <w:commentReference w:id="118"/>
+        <w:commentReference w:id="117"/>
       </w:r>
       <w:r>
         <w:t>by sampling at each of the six sites and were found to be representative of other rain events as well. Wilcoxon tests showed events 10 and 11 were not statistically different from the other sampling events, with the same mean rain durations (p = 0.837), rain amounts (p = 0.732), rain intensity (p = 0.549), DOC (p = 0.512), SAC</w:t>
@@ -16444,16 +16442,16 @@
       <w:pPr>
         <w:spacing w:line="276" w:lineRule="auto"/>
       </w:pPr>
-      <w:commentRangeStart w:id="119"/>
+      <w:commentRangeStart w:id="118"/>
       <w:r>
         <w:t>Figure 27:  Dissolved organic carbon (DOC) concentrations plotted with antecedent 30-day rain during events 10 and 11 at six monitoring sites in the Leech watershed.</w:t>
       </w:r>
-      <w:commentRangeEnd w:id="119"/>
+      <w:commentRangeEnd w:id="118"/>
       <w:r>
         <w:rPr>
           <w:rStyle w:val="CommentReference"/>
         </w:rPr>
-        <w:commentReference w:id="119"/>
+        <w:commentReference w:id="118"/>
       </w:r>
     </w:p>
     <w:p>
@@ -16470,13 +16468,13 @@
       <w:pPr>
         <w:pStyle w:val="Heading3"/>
       </w:pPr>
-      <w:bookmarkStart w:id="120" w:name="discussion"/>
-      <w:bookmarkStart w:id="121" w:name="_Toc51845889"/>
+      <w:bookmarkStart w:id="119" w:name="discussion"/>
+      <w:bookmarkStart w:id="120" w:name="_Toc51845889"/>
       <w:r>
         <w:t>Discussion</w:t>
       </w:r>
+      <w:bookmarkEnd w:id="119"/>
       <w:bookmarkEnd w:id="120"/>
-      <w:bookmarkEnd w:id="121"/>
     </w:p>
     <w:p>
       <w:r>
@@ -16630,6 +16628,11 @@
       </w:r>
     </w:p>
     <w:p>
+      <w:pPr>
+        <w:rPr>
+          <w:ins w:id="121" w:author="Hannah McSorley" w:date="2020-10-17T16:29:00Z"/>
+        </w:rPr>
+      </w:pPr>
       <w:r>
         <w:lastRenderedPageBreak/>
         <w:t>A pattern in DOC concentration during rising stage can provide information about NOM source and flux dynamics. Increasing DOC with rising stage suggests NOM transport dynamics were driven by hydrologic connectivity to an unlimited supply of source material. Alternatively, if DOC concentrations decreased with rising stage it’s likely that the NOM source pool was limited (</w:t>
@@ -16651,7 +16654,26 @@
         </w:r>
       </w:hyperlink>
       <w:r>
-        <w:t>). Event-based rising limb changes in DOC concentration varied from a little more than 1% (at Leech-head and the Tunnel) to 95% (at West Leech). Across the Leech WSA, stream samples with the highest DOC were collected at the highest sampled stage 83% of the time; and there was an 80% co-occurrence of low DOC with low sampling stage. These results indicate an overall pattern of increasing DOC with stage, suggesting that approximately 80% of the time streams were hydrologically connected to a rich supply of NOM. Furthermore, there was a positive relationship between sample aromaticity and stage at the Tunnel, where streamflow from all sub-basins’ is integrated; when coupled with the observed stage-DOC dynamics, this indicates that the supply of NOM was humic in origin approximately 80% of the time.</w:t>
+        <w:t xml:space="preserve">). Event-based rising limb changes in DOC concentration varied from a little more than 1% (at Leech-head and the Tunnel) to 95% (at West Leech). </w:t>
+      </w:r>
+    </w:p>
+    <w:p>
+      <w:pPr>
+        <w:rPr>
+          <w:ins w:id="122" w:author="Hannah McSorley" w:date="2020-10-17T16:29:00Z"/>
+        </w:rPr>
+      </w:pPr>
+    </w:p>
+    <w:p>
+      <w:pPr>
+        <w:rPr>
+          <w:ins w:id="123" w:author="Hannah McSorley" w:date="2020-10-17T16:29:00Z"/>
+        </w:rPr>
+      </w:pPr>
+    </w:p>
+    <w:p>
+      <w:r>
+        <w:t>Across the Leech WSA, stream samples with the highest DOC were collected at the highest sampled stage 83% of the time; and there was an 80% co-occurrence of low DOC with low sampling stage. These results indicate an overall pattern of increasing DOC with stage, suggesting that approximately 80% of the time streams were hydrologically connected to a rich supply of NOM. Furthermore, there was a positive relationship between sample aromaticity and stage at the Tunnel, where streamflow from all sub-basins’ is integrated; when coupled with the observed stage-DOC dynamics, this indicates that the supply of NOM was humic in origin approximately 80% of the time.</w:t>
       </w:r>
     </w:p>
     <w:p>
@@ -16669,11 +16691,35 @@
       </w:r>
       <w:proofErr w:type="spellEnd"/>
       <w:r>
-        <w:t xml:space="preserve"> and Leech-head had the same proportions of samples with common maxima and minima of DOC and stage. The observed patterns of NOM concentration with stage changed across the wet season. Peak stage was more often associated with minimal DOC early in the wet season, whereas DOC tended to peak with stage (or close to peak stage) later in the wet season. The observed temporal change in NOM concentration is evidence of early wet-season </w:t>
+        <w:t xml:space="preserve"> and Leech-head had the same proportions of samples with common maxima and minima of DOC and stage. The</w:t>
+      </w:r>
+      <w:ins w:id="124" w:author="Hannah McSorley" w:date="2020-10-17T16:47:00Z">
+        <w:r>
+          <w:t>se</w:t>
+        </w:r>
+      </w:ins>
+      <w:r>
+        <w:t xml:space="preserve"> </w:t>
+      </w:r>
+      <w:del w:id="125" w:author="Hannah McSorley" w:date="2020-10-17T16:47:00Z">
+        <w:r>
+          <w:delText xml:space="preserve">observed </w:delText>
+        </w:r>
+      </w:del>
+      <w:r>
+        <w:t xml:space="preserve">patterns </w:t>
+      </w:r>
+      <w:del w:id="126" w:author="Hannah McSorley" w:date="2020-10-17T16:47:00Z">
+        <w:r>
+          <w:delText xml:space="preserve">of NOM concentration with stage </w:delText>
+        </w:r>
+      </w:del>
+      <w:r>
+        <w:t xml:space="preserve">changed across the wet season. Peak stage was more often associated with minimal DOC </w:t>
       </w:r>
       <w:r>
         <w:lastRenderedPageBreak/>
-        <w:t>NOM being limited in supply and subject to rapid flushing, while late wet-season NOM in streams was drawn from a more sustainable pool of source material. The apparent stage and wetness threshold for NOM concentration and character (approximately 75% of maximum stage and about 150 mm of antecedent 30-day rain), suggested a point at which humic NOM sources either reached maximum connectivity with the streams, or that the aromatic source pools were depleted.</w:t>
+        <w:t>early in the wet season, whereas DOC tended to peak with stage (or close to peak stage) later in the wet season. The observed temporal change in NOM concentration is evidence of early wet-season NOM being limited in supply and subject to rapid flushing, while late wet-season NOM in streams was drawn from a more sustainable pool of source material. The apparent stage and wetness threshold for NOM concentration and character (approximately 75% of maximum stage and about 150 mm of antecedent 30-day rain), suggested a point at which humic NOM sources either reached maximum connectivity with the streams, or that the aromatic source pools were depleted.</w:t>
       </w:r>
     </w:p>
     <w:p>
@@ -16685,17 +16731,19 @@
       <w:r>
         <w:t xml:space="preserve">The quantity of stream NOM was greatest early in the wet season, with peak concentrations found in the first event-based samples; while NOM aromaticity, reactivity and molecular weight peaked later in the wet season. Coupled with the other results, this indicates that early wet-season rain events exported high concentrations of aliphatic NOM from sources that were likely autochthonous and quickly depleted. </w:t>
       </w:r>
-      <w:commentRangeStart w:id="122"/>
-      <w:r>
-        <w:t>The antecedent wetness hysteresis loop of event 10 supports the hypothesis for dilution of near-stream (or in-stream) NOM early in the wet season. Later wet-season rain events transported larger, more aromatic NOM from source pools that were likely allochthonous humic material and whose export relied on greater landscape saturation and hydrologic connectivity. The hysteresis loop for event 11 supported the idea of stream NOM enrichment occurring as antecedent wetness increased (i.e. hydrologic connectivity increased).</w:t>
-      </w:r>
-      <w:commentRangeEnd w:id="122"/>
-      <w:r>
-        <w:rPr>
-          <w:rStyle w:val="CommentReference"/>
-        </w:rPr>
-        <w:commentReference w:id="122"/>
-      </w:r>
+      <w:commentRangeStart w:id="127"/>
+      <w:del w:id="128" w:author="Hannah McSorley" w:date="2020-10-17T17:00:00Z">
+        <w:r>
+          <w:delText>The antecedent wetness hysteresis loop of event 10 supports the hypothesis for dilution of near-stream (or in-stream) NOM early in the wet season. Later wet-season rain events transported larger, more aromatic NOM from source pools that were likely allochthonous humic material and whose export relied on greater landscape saturation and hydrologic connectivity. The hysteresis loop for event 11 supported the idea of stream NOM enrichment occurring as antecedent wetness increased (i.e. hydrologic connectivity increased).</w:delText>
+        </w:r>
+        <w:commentRangeEnd w:id="127"/>
+        <w:r>
+          <w:rPr>
+            <w:rStyle w:val="CommentReference"/>
+          </w:rPr>
+          <w:commentReference w:id="127"/>
+        </w:r>
+      </w:del>
     </w:p>
     <w:p>
       <w:r>
@@ -16704,11 +16752,16 @@
     </w:p>
     <w:p>
       <w:r>
-        <w:t xml:space="preserve">Between the wet and dry season, there were opposite spatial patterns for NOM molecular size and aromatic character. NOM aromaticity increased from upstream to downstream in the dry season, while the wet season showed decreasing aromaticity from head to mouth. The different </w:t>
+        <w:t xml:space="preserve">Between the wet and dry season, there were </w:t>
+      </w:r>
+      <w:bookmarkStart w:id="129" w:name="_GoBack"/>
+      <w:bookmarkEnd w:id="129"/>
+      <w:r>
+        <w:t xml:space="preserve">opposite spatial patterns for NOM molecular size and aromatic character. NOM aromaticity increased from upstream to downstream in the dry </w:t>
       </w:r>
       <w:r>
         <w:lastRenderedPageBreak/>
-        <w:t>seasonal patterns in NOM quality support a change in source material and a shift from NOM processing in the dry season to dilution effects in the wet season.</w:t>
+        <w:t>season, while the wet season showed decreasing aromaticity from head to mouth. The different seasonal patterns in NOM quality support a change in source material and a shift from NOM processing in the dry season to dilution effects in the wet season.</w:t>
       </w:r>
     </w:p>
     <w:p>
@@ -16720,13 +16773,13 @@
       <w:pPr>
         <w:pStyle w:val="Heading3"/>
       </w:pPr>
-      <w:bookmarkStart w:id="123" w:name="summary-and-future-directions"/>
-      <w:bookmarkStart w:id="124" w:name="_Toc51845890"/>
+      <w:bookmarkStart w:id="130" w:name="summary-and-future-directions"/>
+      <w:bookmarkStart w:id="131" w:name="_Toc51845890"/>
       <w:r>
         <w:t>Summary and future directions</w:t>
       </w:r>
-      <w:bookmarkEnd w:id="123"/>
-      <w:bookmarkEnd w:id="124"/>
+      <w:bookmarkEnd w:id="130"/>
+      <w:bookmarkEnd w:id="131"/>
     </w:p>
     <w:p>
       <w:r>
@@ -17332,7 +17385,7 @@
       </w:r>
     </w:p>
   </w:comment>
-  <w:comment w:id="115" w:author="Mark Johnson" w:date="2020-10-06T12:14:00Z" w:initials="MJ">
+  <w:comment w:id="114" w:author="Mark Johnson" w:date="2020-10-06T12:14:00Z" w:initials="MJ">
     <w:p>
       <w:pPr>
         <w:pStyle w:val="CommentText"/>
@@ -17356,7 +17409,7 @@
       </w:r>
     </w:p>
   </w:comment>
-  <w:comment w:id="118" w:author="Mark Johnson" w:date="2020-10-06T12:16:00Z" w:initials="MJ">
+  <w:comment w:id="117" w:author="Mark Johnson" w:date="2020-10-06T12:16:00Z" w:initials="MJ">
     <w:p>
       <w:pPr>
         <w:pStyle w:val="CommentText"/>
@@ -17372,7 +17425,7 @@
       </w:r>
     </w:p>
   </w:comment>
-  <w:comment w:id="119" w:author="Mark Johnson" w:date="2020-10-06T12:17:00Z" w:initials="MJ">
+  <w:comment w:id="118" w:author="Mark Johnson" w:date="2020-10-06T12:17:00Z" w:initials="MJ">
     <w:p>
       <w:pPr>
         <w:pStyle w:val="CommentText"/>
@@ -17388,7 +17441,7 @@
       </w:r>
     </w:p>
   </w:comment>
-  <w:comment w:id="122" w:author="Mark Johnson" w:date="2020-10-06T12:23:00Z" w:initials="MJ">
+  <w:comment w:id="127" w:author="Mark Johnson" w:date="2020-10-06T12:23:00Z" w:initials="MJ">
     <w:p>
       <w:pPr>
         <w:pStyle w:val="CommentText"/>
@@ -17435,7 +17488,7 @@
   <w15:commentEx w15:paraId="06530DC5" w15:done="0"/>
   <w15:commentEx w15:paraId="662FB04E" w15:done="0"/>
   <w15:commentEx w15:paraId="4ADB3CB6" w15:done="0"/>
-  <w15:commentEx w15:paraId="75D7D00D" w15:done="0"/>
+  <w15:commentEx w15:paraId="75D7D00D" w15:done="1"/>
 </w15:commentsEx>
 </file>
 

</xml_diff>